<commit_message>
Actually have a working game
</commit_message>
<xml_diff>
--- a/11 SEN Assessment 1 Documentation.docx
+++ b/11 SEN Assessment 1 Documentation.docx
@@ -1,6 +1,6 @@
 
 <file path=word/document.xml><?xml version="1.0" encoding="utf-8"?>
-<w:document xmlns:wpc="http://schemas.microsoft.com/office/word/2010/wordprocessingCanvas" xmlns:cx="http://schemas.microsoft.com/office/drawing/2014/chartex" xmlns:cx1="http://schemas.microsoft.com/office/drawing/2015/9/8/chartex" xmlns:cx2="http://schemas.microsoft.com/office/drawing/2015/10/21/chartex" xmlns:cx3="http://schemas.microsoft.com/office/drawing/2016/5/9/chartex" xmlns:cx4="http://schemas.microsoft.com/office/drawing/2016/5/10/chartex" xmlns:cx5="http://schemas.microsoft.com/office/drawing/2016/5/11/chartex" xmlns:cx6="http://schemas.microsoft.com/office/drawing/2016/5/12/chartex" xmlns:cx7="http://schemas.microsoft.com/office/drawing/2016/5/13/chartex" xmlns:cx8="http://schemas.microsoft.com/office/drawing/2016/5/14/chartex" xmlns:mc="http://schemas.openxmlformats.org/markup-compatibility/2006" xmlns:aink="http://schemas.microsoft.com/office/drawing/2016/ink" xmlns:am3d="http://schemas.microsoft.com/office/drawing/2017/model3d" xmlns:o="urn:schemas-microsoft-com:office:office" xmlns:oel="http://schemas.microsoft.com/office/2019/extlst" xmlns:r="http://schemas.openxmlformats.org/officeDocument/2006/relationships" xmlns:m="http://schemas.openxmlformats.org/officeDocument/2006/math" xmlns:v="urn:schemas-microsoft-com:vml" xmlns:wp14="http://schemas.microsoft.com/office/word/2010/wordprocessingDrawing" xmlns:wp="http://schemas.openxmlformats.org/drawingml/2006/wordprocessingDrawing" xmlns:w10="urn:schemas-microsoft-com:office:word" xmlns:w="http://schemas.openxmlformats.org/wordprocessingml/2006/main" xmlns:w14="http://schemas.microsoft.com/office/word/2010/wordml" xmlns:w15="http://schemas.microsoft.com/office/word/2012/wordml" xmlns:w16cex="http://schemas.microsoft.com/office/word/2018/wordml/cex" xmlns:w16cid="http://schemas.microsoft.com/office/word/2016/wordml/cid" xmlns:w16="http://schemas.microsoft.com/office/word/2018/wordml" xmlns:w16sdtdh="http://schemas.microsoft.com/office/word/2020/wordml/sdtdatahash" xmlns:w16se="http://schemas.microsoft.com/office/word/2015/wordml/symex" xmlns:wpg="http://schemas.microsoft.com/office/word/2010/wordprocessingGroup" xmlns:wpi="http://schemas.microsoft.com/office/word/2010/wordprocessingInk" xmlns:wne="http://schemas.microsoft.com/office/word/2006/wordml" xmlns:wps="http://schemas.microsoft.com/office/word/2010/wordprocessingShape" mc:Ignorable="w14 w15 w16se w16cid w16 w16cex w16sdtdh wp14">
+<w:document xmlns:wpc="http://schemas.microsoft.com/office/word/2010/wordprocessingCanvas" xmlns:cx="http://schemas.microsoft.com/office/drawing/2014/chartex" xmlns:cx1="http://schemas.microsoft.com/office/drawing/2015/9/8/chartex" xmlns:cx2="http://schemas.microsoft.com/office/drawing/2015/10/21/chartex" xmlns:cx3="http://schemas.microsoft.com/office/drawing/2016/5/9/chartex" xmlns:cx4="http://schemas.microsoft.com/office/drawing/2016/5/10/chartex" xmlns:cx5="http://schemas.microsoft.com/office/drawing/2016/5/11/chartex" xmlns:cx6="http://schemas.microsoft.com/office/drawing/2016/5/12/chartex" xmlns:cx7="http://schemas.microsoft.com/office/drawing/2016/5/13/chartex" xmlns:cx8="http://schemas.microsoft.com/office/drawing/2016/5/14/chartex" xmlns:mc="http://schemas.openxmlformats.org/markup-compatibility/2006" xmlns:aink="http://schemas.microsoft.com/office/drawing/2016/ink" xmlns:am3d="http://schemas.microsoft.com/office/drawing/2017/model3d" xmlns:o="urn:schemas-microsoft-com:office:office" xmlns:oel="http://schemas.microsoft.com/office/2019/extlst" xmlns:r="http://schemas.openxmlformats.org/officeDocument/2006/relationships" xmlns:m="http://schemas.openxmlformats.org/officeDocument/2006/math" xmlns:v="urn:schemas-microsoft-com:vml" xmlns:wp14="http://schemas.microsoft.com/office/word/2010/wordprocessingDrawing" xmlns:wp="http://schemas.openxmlformats.org/drawingml/2006/wordprocessingDrawing" xmlns:w10="urn:schemas-microsoft-com:office:word" xmlns:w="http://schemas.openxmlformats.org/wordprocessingml/2006/main" xmlns:w14="http://schemas.microsoft.com/office/word/2010/wordml" xmlns:w15="http://schemas.microsoft.com/office/word/2012/wordml" xmlns:w16cex="http://schemas.microsoft.com/office/word/2018/wordml/cex" xmlns:w16cid="http://schemas.microsoft.com/office/word/2016/wordml/cid" xmlns:w16="http://schemas.microsoft.com/office/word/2018/wordml" xmlns:w16du="http://schemas.microsoft.com/office/word/2023/wordml/word16du" xmlns:w16sdtdh="http://schemas.microsoft.com/office/word/2020/wordml/sdtdatahash" xmlns:w16se="http://schemas.microsoft.com/office/word/2015/wordml/symex" xmlns:wpg="http://schemas.microsoft.com/office/word/2010/wordprocessingGroup" xmlns:wpi="http://schemas.microsoft.com/office/word/2010/wordprocessingInk" xmlns:wne="http://schemas.microsoft.com/office/word/2006/wordml" xmlns:wps="http://schemas.microsoft.com/office/word/2010/wordprocessingShape" mc:Ignorable="w14 w15 w16se w16cid w16 w16cex w16sdtdh w16du wp14">
   <w:body>
     <w:p>
       <w:pPr>
@@ -2907,8 +2907,6 @@
         <w:gridCol w:w="1930"/>
         <w:gridCol w:w="1930"/>
         <w:gridCol w:w="1930"/>
-        <w:gridCol w:w="1932"/>
-        <w:gridCol w:w="1932"/>
         <w:gridCol w:w="2074"/>
         <w:gridCol w:w="1932"/>
         <w:gridCol w:w="1932"/>
@@ -2960,40 +2958,6 @@
             </w:pPr>
             <w:r>
               <w:t>Format for display</w:t>
-            </w:r>
-          </w:p>
-        </w:tc>
-        <w:tc>
-          <w:tcPr>
-            <w:tcW w:w="1932" w:type="dxa"/>
-          </w:tcPr>
-          <w:p>
-            <w:pPr>
-              <w:cnfStyle w:val="100000000000" w:firstRow="1" w:lastRow="0" w:firstColumn="0" w:lastColumn="0" w:oddVBand="0" w:evenVBand="0" w:oddHBand="0" w:evenHBand="0" w:firstRowFirstColumn="0" w:firstRowLastColumn="0" w:lastRowFirstColumn="0" w:lastRowLastColumn="0"/>
-              <w:rPr>
-                <w:b w:val="0"/>
-                <w:bCs/>
-              </w:rPr>
-            </w:pPr>
-            <w:r>
-              <w:t>Size in bytes</w:t>
-            </w:r>
-          </w:p>
-        </w:tc>
-        <w:tc>
-          <w:tcPr>
-            <w:tcW w:w="1932" w:type="dxa"/>
-          </w:tcPr>
-          <w:p>
-            <w:pPr>
-              <w:cnfStyle w:val="100000000000" w:firstRow="1" w:lastRow="0" w:firstColumn="0" w:lastColumn="0" w:oddVBand="0" w:evenVBand="0" w:oddHBand="0" w:evenHBand="0" w:firstRowFirstColumn="0" w:firstRowLastColumn="0" w:lastRowFirstColumn="0" w:lastRowLastColumn="0"/>
-              <w:rPr>
-                <w:b w:val="0"/>
-                <w:bCs/>
-              </w:rPr>
-            </w:pPr>
-            <w:r>
-              <w:t>Size for display</w:t>
             </w:r>
           </w:p>
         </w:tc>
@@ -3110,32 +3074,6 @@
         </w:tc>
         <w:tc>
           <w:tcPr>
-            <w:tcW w:w="1932" w:type="dxa"/>
-          </w:tcPr>
-          <w:p>
-            <w:pPr>
-              <w:cnfStyle w:val="000000100000" w:firstRow="0" w:lastRow="0" w:firstColumn="0" w:lastColumn="0" w:oddVBand="0" w:evenVBand="0" w:oddHBand="1" w:evenHBand="0" w:firstRowFirstColumn="0" w:firstRowLastColumn="0" w:lastRowFirstColumn="0" w:lastRowLastColumn="0"/>
-            </w:pPr>
-            <w:r>
-              <w:t>-</w:t>
-            </w:r>
-          </w:p>
-        </w:tc>
-        <w:tc>
-          <w:tcPr>
-            <w:tcW w:w="1932" w:type="dxa"/>
-          </w:tcPr>
-          <w:p>
-            <w:pPr>
-              <w:cnfStyle w:val="000000100000" w:firstRow="0" w:lastRow="0" w:firstColumn="0" w:lastColumn="0" w:oddVBand="0" w:evenVBand="0" w:oddHBand="1" w:evenHBand="0" w:firstRowFirstColumn="0" w:firstRowLastColumn="0" w:lastRowFirstColumn="0" w:lastRowLastColumn="0"/>
-            </w:pPr>
-            <w:r>
-              <w:t>-</w:t>
-            </w:r>
-          </w:p>
-        </w:tc>
-        <w:tc>
-          <w:tcPr>
             <w:tcW w:w="2074" w:type="dxa"/>
           </w:tcPr>
           <w:p>
@@ -3225,32 +3163,6 @@
             </w:pPr>
             <w:r>
               <w:t>Text</w:t>
-            </w:r>
-          </w:p>
-        </w:tc>
-        <w:tc>
-          <w:tcPr>
-            <w:tcW w:w="1932" w:type="dxa"/>
-          </w:tcPr>
-          <w:p>
-            <w:pPr>
-              <w:cnfStyle w:val="000000010000" w:firstRow="0" w:lastRow="0" w:firstColumn="0" w:lastColumn="0" w:oddVBand="0" w:evenVBand="0" w:oddHBand="0" w:evenHBand="1" w:firstRowFirstColumn="0" w:firstRowLastColumn="0" w:lastRowFirstColumn="0" w:lastRowLastColumn="0"/>
-            </w:pPr>
-            <w:r>
-              <w:t>-</w:t>
-            </w:r>
-          </w:p>
-        </w:tc>
-        <w:tc>
-          <w:tcPr>
-            <w:tcW w:w="1932" w:type="dxa"/>
-          </w:tcPr>
-          <w:p>
-            <w:pPr>
-              <w:cnfStyle w:val="000000010000" w:firstRow="0" w:lastRow="0" w:firstColumn="0" w:lastColumn="0" w:oddVBand="0" w:evenVBand="0" w:oddHBand="0" w:evenHBand="1" w:firstRowFirstColumn="0" w:firstRowLastColumn="0" w:lastRowFirstColumn="0" w:lastRowLastColumn="0"/>
-            </w:pPr>
-            <w:r>
-              <w:t>-</w:t>
             </w:r>
           </w:p>
         </w:tc>
@@ -3360,32 +3272,6 @@
         </w:tc>
         <w:tc>
           <w:tcPr>
-            <w:tcW w:w="1932" w:type="dxa"/>
-          </w:tcPr>
-          <w:p>
-            <w:pPr>
-              <w:cnfStyle w:val="000000100000" w:firstRow="0" w:lastRow="0" w:firstColumn="0" w:lastColumn="0" w:oddVBand="0" w:evenVBand="0" w:oddHBand="1" w:evenHBand="0" w:firstRowFirstColumn="0" w:firstRowLastColumn="0" w:lastRowFirstColumn="0" w:lastRowLastColumn="0"/>
-            </w:pPr>
-            <w:r>
-              <w:t>-</w:t>
-            </w:r>
-          </w:p>
-        </w:tc>
-        <w:tc>
-          <w:tcPr>
-            <w:tcW w:w="1932" w:type="dxa"/>
-          </w:tcPr>
-          <w:p>
-            <w:pPr>
-              <w:cnfStyle w:val="000000100000" w:firstRow="0" w:lastRow="0" w:firstColumn="0" w:lastColumn="0" w:oddVBand="0" w:evenVBand="0" w:oddHBand="1" w:evenHBand="0" w:firstRowFirstColumn="0" w:firstRowLastColumn="0" w:lastRowFirstColumn="0" w:lastRowLastColumn="0"/>
-            </w:pPr>
-            <w:r>
-              <w:t>-</w:t>
-            </w:r>
-          </w:p>
-        </w:tc>
-        <w:tc>
-          <w:tcPr>
             <w:tcW w:w="2074" w:type="dxa"/>
           </w:tcPr>
           <w:p>
@@ -3473,32 +3359,6 @@
             </w:pPr>
             <w:r>
               <w:t>Numeric</w:t>
-            </w:r>
-          </w:p>
-        </w:tc>
-        <w:tc>
-          <w:tcPr>
-            <w:tcW w:w="1932" w:type="dxa"/>
-          </w:tcPr>
-          <w:p>
-            <w:pPr>
-              <w:cnfStyle w:val="000000010000" w:firstRow="0" w:lastRow="0" w:firstColumn="0" w:lastColumn="0" w:oddVBand="0" w:evenVBand="0" w:oddHBand="0" w:evenHBand="1" w:firstRowFirstColumn="0" w:firstRowLastColumn="0" w:lastRowFirstColumn="0" w:lastRowLastColumn="0"/>
-            </w:pPr>
-            <w:r>
-              <w:t>4</w:t>
-            </w:r>
-          </w:p>
-        </w:tc>
-        <w:tc>
-          <w:tcPr>
-            <w:tcW w:w="1932" w:type="dxa"/>
-          </w:tcPr>
-          <w:p>
-            <w:pPr>
-              <w:cnfStyle w:val="000000010000" w:firstRow="0" w:lastRow="0" w:firstColumn="0" w:lastColumn="0" w:oddVBand="0" w:evenVBand="0" w:oddHBand="0" w:evenHBand="1" w:firstRowFirstColumn="0" w:firstRowLastColumn="0" w:lastRowFirstColumn="0" w:lastRowLastColumn="0"/>
-            </w:pPr>
-            <w:r>
-              <w:t>1-2 digits</w:t>
             </w:r>
           </w:p>
         </w:tc>
@@ -3598,32 +3458,6 @@
         </w:tc>
         <w:tc>
           <w:tcPr>
-            <w:tcW w:w="1932" w:type="dxa"/>
-          </w:tcPr>
-          <w:p>
-            <w:pPr>
-              <w:cnfStyle w:val="000000100000" w:firstRow="0" w:lastRow="0" w:firstColumn="0" w:lastColumn="0" w:oddVBand="0" w:evenVBand="0" w:oddHBand="1" w:evenHBand="0" w:firstRowFirstColumn="0" w:firstRowLastColumn="0" w:lastRowFirstColumn="0" w:lastRowLastColumn="0"/>
-            </w:pPr>
-            <w:r>
-              <w:t>1</w:t>
-            </w:r>
-          </w:p>
-        </w:tc>
-        <w:tc>
-          <w:tcPr>
-            <w:tcW w:w="1932" w:type="dxa"/>
-          </w:tcPr>
-          <w:p>
-            <w:pPr>
-              <w:cnfStyle w:val="000000100000" w:firstRow="0" w:lastRow="0" w:firstColumn="0" w:lastColumn="0" w:oddVBand="0" w:evenVBand="0" w:oddHBand="1" w:evenHBand="0" w:firstRowFirstColumn="0" w:firstRowLastColumn="0" w:lastRowFirstColumn="0" w:lastRowLastColumn="0"/>
-            </w:pPr>
-            <w:r>
-              <w:t>True/False</w:t>
-            </w:r>
-          </w:p>
-        </w:tc>
-        <w:tc>
-          <w:tcPr>
             <w:tcW w:w="2074" w:type="dxa"/>
           </w:tcPr>
           <w:p>
@@ -3711,32 +3545,6 @@
             </w:pPr>
             <w:r>
               <w:t>Single character</w:t>
-            </w:r>
-          </w:p>
-        </w:tc>
-        <w:tc>
-          <w:tcPr>
-            <w:tcW w:w="1932" w:type="dxa"/>
-          </w:tcPr>
-          <w:p>
-            <w:pPr>
-              <w:cnfStyle w:val="000000010000" w:firstRow="0" w:lastRow="0" w:firstColumn="0" w:lastColumn="0" w:oddVBand="0" w:evenVBand="0" w:oddHBand="0" w:evenHBand="1" w:firstRowFirstColumn="0" w:firstRowLastColumn="0" w:lastRowFirstColumn="0" w:lastRowLastColumn="0"/>
-            </w:pPr>
-            <w:r>
-              <w:t>1</w:t>
-            </w:r>
-          </w:p>
-        </w:tc>
-        <w:tc>
-          <w:tcPr>
-            <w:tcW w:w="1932" w:type="dxa"/>
-          </w:tcPr>
-          <w:p>
-            <w:pPr>
-              <w:cnfStyle w:val="000000010000" w:firstRow="0" w:lastRow="0" w:firstColumn="0" w:lastColumn="0" w:oddVBand="0" w:evenVBand="0" w:oddHBand="0" w:evenHBand="1" w:firstRowFirstColumn="0" w:firstRowLastColumn="0" w:lastRowFirstColumn="0" w:lastRowLastColumn="0"/>
-            </w:pPr>
-            <w:r>
-              <w:t>1 character</w:t>
             </w:r>
           </w:p>
         </w:tc>
@@ -4039,6 +3847,34 @@
       </w:r>
       <w:bookmarkEnd w:id="11"/>
     </w:p>
+    <w:p>
+      <w:r>
+        <w:t>3 of each</w:t>
+      </w:r>
+    </w:p>
+    <w:p>
+      <w:r>
+        <w:t>Normal: Normal tests are test</w:t>
+      </w:r>
+    </w:p>
+    <w:p>
+      <w:r>
+        <w:t>Extreme</w:t>
+      </w:r>
+    </w:p>
+    <w:p>
+      <w:r>
+        <w:t xml:space="preserve">Exceptional: Exceptional test </w:t>
+      </w:r>
+      <w:proofErr w:type="gramStart"/>
+      <w:r>
+        <w:t>are</w:t>
+      </w:r>
+      <w:proofErr w:type="gramEnd"/>
+      <w:r>
+        <w:t xml:space="preserve"> when you are checking how the game deals with correct/incorrect</w:t>
+      </w:r>
+    </w:p>
     <w:tbl>
       <w:tblPr>
         <w:tblStyle w:val="Tableheader"/>
@@ -4215,7 +4051,7 @@
               <w:cnfStyle w:val="000000100000" w:firstRow="0" w:lastRow="0" w:firstColumn="0" w:lastColumn="0" w:oddVBand="0" w:evenVBand="0" w:oddHBand="1" w:evenHBand="0" w:firstRowFirstColumn="0" w:firstRowLastColumn="0" w:lastRowFirstColumn="0" w:lastRowLastColumn="0"/>
             </w:pPr>
             <w:r>
-              <w:t>Path Coverage</w:t>
+              <w:t>Normal</w:t>
             </w:r>
           </w:p>
         </w:tc>
@@ -4360,7 +4196,7 @@
               <w:cnfStyle w:val="000000010000" w:firstRow="0" w:lastRow="0" w:firstColumn="0" w:lastColumn="0" w:oddVBand="0" w:evenVBand="0" w:oddHBand="0" w:evenHBand="1" w:firstRowFirstColumn="0" w:firstRowLastColumn="0" w:lastRowFirstColumn="0" w:lastRowLastColumn="0"/>
             </w:pPr>
             <w:r>
-              <w:t>Boundary Value</w:t>
+              <w:t>Normal</w:t>
             </w:r>
           </w:p>
         </w:tc>
@@ -4510,7 +4346,7 @@
               <w:cnfStyle w:val="000000100000" w:firstRow="0" w:lastRow="0" w:firstColumn="0" w:lastColumn="0" w:oddVBand="0" w:evenVBand="0" w:oddHBand="1" w:evenHBand="0" w:firstRowFirstColumn="0" w:firstRowLastColumn="0" w:lastRowFirstColumn="0" w:lastRowLastColumn="0"/>
             </w:pPr>
             <w:r>
-              <w:t>Path Coverage</w:t>
+              <w:t>Normal</w:t>
             </w:r>
           </w:p>
         </w:tc>
@@ -4652,7 +4488,7 @@
               <w:cnfStyle w:val="000000010000" w:firstRow="0" w:lastRow="0" w:firstColumn="0" w:lastColumn="0" w:oddVBand="0" w:evenVBand="0" w:oddHBand="0" w:evenHBand="1" w:firstRowFirstColumn="0" w:firstRowLastColumn="0" w:lastRowFirstColumn="0" w:lastRowLastColumn="0"/>
             </w:pPr>
             <w:r>
-              <w:t>Faulty Data</w:t>
+              <w:t>Extreme</w:t>
             </w:r>
           </w:p>
         </w:tc>
@@ -4778,7 +4614,7 @@
               <w:cnfStyle w:val="000000100000" w:firstRow="0" w:lastRow="0" w:firstColumn="0" w:lastColumn="0" w:oddVBand="0" w:evenVBand="0" w:oddHBand="1" w:evenHBand="0" w:firstRowFirstColumn="0" w:firstRowLastColumn="0" w:lastRowFirstColumn="0" w:lastRowLastColumn="0"/>
             </w:pPr>
             <w:r>
-              <w:t>Abnormal Data</w:t>
+              <w:t>Extreme</w:t>
             </w:r>
           </w:p>
         </w:tc>
@@ -4915,13 +4751,8 @@
               <w:cnfStyle w:val="000000010000" w:firstRow="0" w:lastRow="0" w:firstColumn="0" w:lastColumn="0" w:oddVBand="0" w:evenVBand="0" w:oddHBand="0" w:evenHBand="1" w:firstRowFirstColumn="0" w:firstRowLastColumn="0" w:lastRowFirstColumn="0" w:lastRowLastColumn="0"/>
             </w:pPr>
             <w:r>
-              <w:t xml:space="preserve">Path Coverage / </w:t>
-            </w:r>
-            <w:proofErr w:type="spellStart"/>
-            <w:r>
-              <w:t>Replayability</w:t>
-            </w:r>
-            <w:proofErr w:type="spellEnd"/>
+              <w:t>Extreme</w:t>
+            </w:r>
           </w:p>
         </w:tc>
         <w:tc>
@@ -5046,7 +4877,7 @@
               <w:cnfStyle w:val="000000100000" w:firstRow="0" w:lastRow="0" w:firstColumn="0" w:lastColumn="0" w:oddVBand="0" w:evenVBand="0" w:oddHBand="1" w:evenHBand="0" w:firstRowFirstColumn="0" w:firstRowLastColumn="0" w:lastRowFirstColumn="0" w:lastRowLastColumn="0"/>
             </w:pPr>
             <w:r>
-              <w:t>Boundary Value</w:t>
+              <w:t>Exceptional</w:t>
             </w:r>
           </w:p>
         </w:tc>
@@ -5140,6 +4971,224 @@
             <w:r>
               <w:t>Pass</w:t>
             </w:r>
+          </w:p>
+        </w:tc>
+      </w:tr>
+      <w:tr>
+        <w:trPr>
+          <w:cnfStyle w:val="000000010000" w:firstRow="0" w:lastRow="0" w:firstColumn="0" w:lastColumn="0" w:oddVBand="0" w:evenVBand="0" w:oddHBand="0" w:evenHBand="1" w:firstRowFirstColumn="0" w:firstRowLastColumn="0" w:lastRowFirstColumn="0" w:lastRowLastColumn="0"/>
+        </w:trPr>
+        <w:tc>
+          <w:tcPr>
+            <w:cnfStyle w:val="001000000000" w:firstRow="0" w:lastRow="0" w:firstColumn="1" w:lastColumn="0" w:oddVBand="0" w:evenVBand="0" w:oddHBand="0" w:evenHBand="0" w:firstRowFirstColumn="0" w:firstRowLastColumn="0" w:lastRowFirstColumn="0" w:lastRowLastColumn="0"/>
+            <w:tcW w:w="452" w:type="pct"/>
+          </w:tcPr>
+          <w:p>
+            <w:pPr>
+              <w:autoSpaceDE w:val="0"/>
+              <w:autoSpaceDN w:val="0"/>
+              <w:spacing w:after="0" w:line="240" w:lineRule="auto"/>
+              <w:rPr>
+                <w:b w:val="0"/>
+              </w:rPr>
+            </w:pPr>
+            <w:r>
+              <w:rPr>
+                <w:b w:val="0"/>
+              </w:rPr>
+              <w:t>Test 8</w:t>
+            </w:r>
+          </w:p>
+        </w:tc>
+        <w:tc>
+          <w:tcPr>
+            <w:tcW w:w="758" w:type="pct"/>
+          </w:tcPr>
+          <w:p>
+            <w:pPr>
+              <w:autoSpaceDE w:val="0"/>
+              <w:autoSpaceDN w:val="0"/>
+              <w:spacing w:after="0" w:line="240" w:lineRule="auto"/>
+              <w:cnfStyle w:val="000000010000" w:firstRow="0" w:lastRow="0" w:firstColumn="0" w:lastColumn="0" w:oddVBand="0" w:evenVBand="0" w:oddHBand="0" w:evenHBand="1" w:firstRowFirstColumn="0" w:firstRowLastColumn="0" w:lastRowFirstColumn="0" w:lastRowLastColumn="0"/>
+            </w:pPr>
+            <w:r>
+              <w:t>Exceptional</w:t>
+            </w:r>
+          </w:p>
+        </w:tc>
+        <w:tc>
+          <w:tcPr>
+            <w:tcW w:w="758" w:type="pct"/>
+          </w:tcPr>
+          <w:p>
+            <w:pPr>
+              <w:autoSpaceDE w:val="0"/>
+              <w:autoSpaceDN w:val="0"/>
+              <w:spacing w:after="0" w:line="240" w:lineRule="auto"/>
+              <w:cnfStyle w:val="000000010000" w:firstRow="0" w:lastRow="0" w:firstColumn="0" w:lastColumn="0" w:oddVBand="0" w:evenVBand="0" w:oddHBand="0" w:evenHBand="1" w:firstRowFirstColumn="0" w:firstRowLastColumn="0" w:lastRowFirstColumn="0" w:lastRowLastColumn="0"/>
+            </w:pPr>
+          </w:p>
+        </w:tc>
+        <w:tc>
+          <w:tcPr>
+            <w:tcW w:w="758" w:type="pct"/>
+          </w:tcPr>
+          <w:p>
+            <w:pPr>
+              <w:autoSpaceDE w:val="0"/>
+              <w:autoSpaceDN w:val="0"/>
+              <w:spacing w:after="0" w:line="240" w:lineRule="auto"/>
+              <w:cnfStyle w:val="000000010000" w:firstRow="0" w:lastRow="0" w:firstColumn="0" w:lastColumn="0" w:oddVBand="0" w:evenVBand="0" w:oddHBand="0" w:evenHBand="1" w:firstRowFirstColumn="0" w:firstRowLastColumn="0" w:lastRowFirstColumn="0" w:lastRowLastColumn="0"/>
+            </w:pPr>
+          </w:p>
+        </w:tc>
+        <w:tc>
+          <w:tcPr>
+            <w:tcW w:w="758" w:type="pct"/>
+          </w:tcPr>
+          <w:p>
+            <w:pPr>
+              <w:autoSpaceDE w:val="0"/>
+              <w:autoSpaceDN w:val="0"/>
+              <w:spacing w:after="0" w:line="240" w:lineRule="auto"/>
+              <w:cnfStyle w:val="000000010000" w:firstRow="0" w:lastRow="0" w:firstColumn="0" w:lastColumn="0" w:oddVBand="0" w:evenVBand="0" w:oddHBand="0" w:evenHBand="1" w:firstRowFirstColumn="0" w:firstRowLastColumn="0" w:lastRowFirstColumn="0" w:lastRowLastColumn="0"/>
+            </w:pPr>
+          </w:p>
+        </w:tc>
+        <w:tc>
+          <w:tcPr>
+            <w:tcW w:w="758" w:type="pct"/>
+          </w:tcPr>
+          <w:p>
+            <w:pPr>
+              <w:autoSpaceDE w:val="0"/>
+              <w:autoSpaceDN w:val="0"/>
+              <w:spacing w:after="0" w:line="240" w:lineRule="auto"/>
+              <w:cnfStyle w:val="000000010000" w:firstRow="0" w:lastRow="0" w:firstColumn="0" w:lastColumn="0" w:oddVBand="0" w:evenVBand="0" w:oddHBand="0" w:evenHBand="1" w:firstRowFirstColumn="0" w:firstRowLastColumn="0" w:lastRowFirstColumn="0" w:lastRowLastColumn="0"/>
+            </w:pPr>
+          </w:p>
+        </w:tc>
+        <w:tc>
+          <w:tcPr>
+            <w:tcW w:w="758" w:type="pct"/>
+            <w:shd w:val="clear" w:color="auto" w:fill="D6E3BC" w:themeFill="accent3" w:themeFillTint="66"/>
+          </w:tcPr>
+          <w:p>
+            <w:pPr>
+              <w:autoSpaceDE w:val="0"/>
+              <w:autoSpaceDN w:val="0"/>
+              <w:spacing w:after="0" w:line="240" w:lineRule="auto"/>
+              <w:cnfStyle w:val="000000010000" w:firstRow="0" w:lastRow="0" w:firstColumn="0" w:lastColumn="0" w:oddVBand="0" w:evenVBand="0" w:oddHBand="0" w:evenHBand="1" w:firstRowFirstColumn="0" w:firstRowLastColumn="0" w:lastRowFirstColumn="0" w:lastRowLastColumn="0"/>
+            </w:pPr>
+          </w:p>
+        </w:tc>
+      </w:tr>
+      <w:tr>
+        <w:trPr>
+          <w:cnfStyle w:val="000000100000" w:firstRow="0" w:lastRow="0" w:firstColumn="0" w:lastColumn="0" w:oddVBand="0" w:evenVBand="0" w:oddHBand="1" w:evenHBand="0" w:firstRowFirstColumn="0" w:firstRowLastColumn="0" w:lastRowFirstColumn="0" w:lastRowLastColumn="0"/>
+        </w:trPr>
+        <w:tc>
+          <w:tcPr>
+            <w:cnfStyle w:val="001000000000" w:firstRow="0" w:lastRow="0" w:firstColumn="1" w:lastColumn="0" w:oddVBand="0" w:evenVBand="0" w:oddHBand="0" w:evenHBand="0" w:firstRowFirstColumn="0" w:firstRowLastColumn="0" w:lastRowFirstColumn="0" w:lastRowLastColumn="0"/>
+            <w:tcW w:w="452" w:type="pct"/>
+          </w:tcPr>
+          <w:p>
+            <w:pPr>
+              <w:autoSpaceDE w:val="0"/>
+              <w:autoSpaceDN w:val="0"/>
+              <w:spacing w:after="0" w:line="240" w:lineRule="auto"/>
+              <w:rPr>
+                <w:b w:val="0"/>
+              </w:rPr>
+            </w:pPr>
+            <w:r>
+              <w:rPr>
+                <w:b w:val="0"/>
+              </w:rPr>
+              <w:t>Test 9</w:t>
+            </w:r>
+          </w:p>
+        </w:tc>
+        <w:tc>
+          <w:tcPr>
+            <w:tcW w:w="758" w:type="pct"/>
+          </w:tcPr>
+          <w:p>
+            <w:pPr>
+              <w:autoSpaceDE w:val="0"/>
+              <w:autoSpaceDN w:val="0"/>
+              <w:spacing w:after="0" w:line="240" w:lineRule="auto"/>
+              <w:cnfStyle w:val="000000100000" w:firstRow="0" w:lastRow="0" w:firstColumn="0" w:lastColumn="0" w:oddVBand="0" w:evenVBand="0" w:oddHBand="1" w:evenHBand="0" w:firstRowFirstColumn="0" w:firstRowLastColumn="0" w:lastRowFirstColumn="0" w:lastRowLastColumn="0"/>
+            </w:pPr>
+            <w:r>
+              <w:t>Exceptional</w:t>
+            </w:r>
+          </w:p>
+        </w:tc>
+        <w:tc>
+          <w:tcPr>
+            <w:tcW w:w="758" w:type="pct"/>
+          </w:tcPr>
+          <w:p>
+            <w:pPr>
+              <w:autoSpaceDE w:val="0"/>
+              <w:autoSpaceDN w:val="0"/>
+              <w:spacing w:after="0" w:line="240" w:lineRule="auto"/>
+              <w:cnfStyle w:val="000000100000" w:firstRow="0" w:lastRow="0" w:firstColumn="0" w:lastColumn="0" w:oddVBand="0" w:evenVBand="0" w:oddHBand="1" w:evenHBand="0" w:firstRowFirstColumn="0" w:firstRowLastColumn="0" w:lastRowFirstColumn="0" w:lastRowLastColumn="0"/>
+            </w:pPr>
+          </w:p>
+        </w:tc>
+        <w:tc>
+          <w:tcPr>
+            <w:tcW w:w="758" w:type="pct"/>
+          </w:tcPr>
+          <w:p>
+            <w:pPr>
+              <w:autoSpaceDE w:val="0"/>
+              <w:autoSpaceDN w:val="0"/>
+              <w:spacing w:after="0" w:line="240" w:lineRule="auto"/>
+              <w:cnfStyle w:val="000000100000" w:firstRow="0" w:lastRow="0" w:firstColumn="0" w:lastColumn="0" w:oddVBand="0" w:evenVBand="0" w:oddHBand="1" w:evenHBand="0" w:firstRowFirstColumn="0" w:firstRowLastColumn="0" w:lastRowFirstColumn="0" w:lastRowLastColumn="0"/>
+            </w:pPr>
+          </w:p>
+        </w:tc>
+        <w:tc>
+          <w:tcPr>
+            <w:tcW w:w="758" w:type="pct"/>
+          </w:tcPr>
+          <w:p>
+            <w:pPr>
+              <w:autoSpaceDE w:val="0"/>
+              <w:autoSpaceDN w:val="0"/>
+              <w:spacing w:after="0" w:line="240" w:lineRule="auto"/>
+              <w:cnfStyle w:val="000000100000" w:firstRow="0" w:lastRow="0" w:firstColumn="0" w:lastColumn="0" w:oddVBand="0" w:evenVBand="0" w:oddHBand="1" w:evenHBand="0" w:firstRowFirstColumn="0" w:firstRowLastColumn="0" w:lastRowFirstColumn="0" w:lastRowLastColumn="0"/>
+            </w:pPr>
+          </w:p>
+        </w:tc>
+        <w:tc>
+          <w:tcPr>
+            <w:tcW w:w="758" w:type="pct"/>
+          </w:tcPr>
+          <w:p>
+            <w:pPr>
+              <w:autoSpaceDE w:val="0"/>
+              <w:autoSpaceDN w:val="0"/>
+              <w:spacing w:after="0" w:line="240" w:lineRule="auto"/>
+              <w:cnfStyle w:val="000000100000" w:firstRow="0" w:lastRow="0" w:firstColumn="0" w:lastColumn="0" w:oddVBand="0" w:evenVBand="0" w:oddHBand="1" w:evenHBand="0" w:firstRowFirstColumn="0" w:firstRowLastColumn="0" w:lastRowFirstColumn="0" w:lastRowLastColumn="0"/>
+            </w:pPr>
+          </w:p>
+        </w:tc>
+        <w:tc>
+          <w:tcPr>
+            <w:tcW w:w="758" w:type="pct"/>
+            <w:shd w:val="clear" w:color="auto" w:fill="D6E3BC" w:themeFill="accent3" w:themeFillTint="66"/>
+          </w:tcPr>
+          <w:p>
+            <w:pPr>
+              <w:autoSpaceDE w:val="0"/>
+              <w:autoSpaceDN w:val="0"/>
+              <w:spacing w:after="0" w:line="240" w:lineRule="auto"/>
+              <w:cnfStyle w:val="000000100000" w:firstRow="0" w:lastRow="0" w:firstColumn="0" w:lastColumn="0" w:oddVBand="0" w:evenVBand="0" w:oddHBand="1" w:evenHBand="0" w:firstRowFirstColumn="0" w:firstRowLastColumn="0" w:lastRowFirstColumn="0" w:lastRowLastColumn="0"/>
+            </w:pPr>
           </w:p>
         </w:tc>
       </w:tr>
@@ -5198,7 +5247,7 @@
           <w:noProof/>
         </w:rPr>
         <w:drawing>
-          <wp:inline distT="0" distB="0" distL="0" distR="0" wp14:anchorId="2B2B7076" wp14:editId="4634D44D">
+          <wp:inline distT="0" distB="0" distL="0" distR="0" wp14:anchorId="2B2B7076" wp14:editId="0112A631">
             <wp:extent cx="6130925" cy="3947795"/>
             <wp:effectExtent l="0" t="0" r="3175" b="1905"/>
             <wp:docPr id="1276686535" name="Picture 1" descr="A screenshot of a computer&#10;&#10;Description automatically generated"/>
@@ -5300,7 +5349,7 @@
           <w:noProof/>
         </w:rPr>
         <w:drawing>
-          <wp:inline distT="0" distB="0" distL="0" distR="0" wp14:anchorId="03DE4D91" wp14:editId="314BDB9D">
+          <wp:inline distT="0" distB="0" distL="0" distR="0" wp14:anchorId="03DE4D91" wp14:editId="33ACA3BF">
             <wp:extent cx="6130925" cy="3950335"/>
             <wp:effectExtent l="0" t="0" r="3175" b="0"/>
             <wp:docPr id="1696633967" name="Picture 2" descr="A screenshot of a computer&#10;&#10;Description automatically generated"/>
@@ -5519,7 +5568,7 @@
           <w:szCs w:val="20"/>
         </w:rPr>
         <w:drawing>
-          <wp:inline distT="0" distB="0" distL="0" distR="0" wp14:anchorId="149D492C" wp14:editId="5C6BDEB6">
+          <wp:inline distT="0" distB="0" distL="0" distR="0" wp14:anchorId="149D492C" wp14:editId="4008FBB2">
             <wp:extent cx="6130925" cy="4142105"/>
             <wp:effectExtent l="0" t="0" r="3175" b="0"/>
             <wp:docPr id="971520131" name="Picture 3" descr="A screenshot of a video game&#10;&#10;Description automatically generated"/>
@@ -5648,6 +5697,59 @@
         <w:t xml:space="preserve"> next term.</w:t>
       </w:r>
     </w:p>
+    <w:p/>
+    <w:p>
+      <w:r>
+        <w:t>e.g.</w:t>
+      </w:r>
+    </w:p>
+    <w:p>
+      <w:r>
+        <w:t>Be honest!</w:t>
+      </w:r>
+    </w:p>
+    <w:p>
+      <w:pPr>
+        <w:pStyle w:val="ListParagraph"/>
+      </w:pPr>
+      <w:r>
+        <w:t>What went well?</w:t>
+      </w:r>
+    </w:p>
+    <w:p>
+      <w:pPr>
+        <w:pStyle w:val="ListParagraph"/>
+        <w:numPr>
+          <w:ilvl w:val="0"/>
+          <w:numId w:val="161"/>
+        </w:numPr>
+      </w:pPr>
+      <w:r>
+        <w:t>Learned a bunch of Python!!!!</w:t>
+      </w:r>
+    </w:p>
+    <w:p>
+      <w:pPr>
+        <w:ind w:left="720"/>
+      </w:pPr>
+      <w:r>
+        <w:t>- Dictionaries!</w:t>
+      </w:r>
+    </w:p>
+    <w:p>
+      <w:pPr>
+        <w:ind w:left="720"/>
+      </w:pPr>
+      <w:r>
+        <w:t>- For While Loops</w:t>
+      </w:r>
+    </w:p>
+    <w:p>
+      <w:pPr>
+        <w:pStyle w:val="ListParagraph"/>
+        <w:ind w:left="2160"/>
+      </w:pPr>
+    </w:p>
     <w:p>
       <w:pPr>
         <w:pStyle w:val="ListParagraph"/>
@@ -5664,7 +5766,7 @@
 </file>
 
 <file path=word/endnotes.xml><?xml version="1.0" encoding="utf-8"?>
-<w:endnotes xmlns:wpc="http://schemas.microsoft.com/office/word/2010/wordprocessingCanvas" xmlns:cx="http://schemas.microsoft.com/office/drawing/2014/chartex" xmlns:cx1="http://schemas.microsoft.com/office/drawing/2015/9/8/chartex" xmlns:cx2="http://schemas.microsoft.com/office/drawing/2015/10/21/chartex" xmlns:cx3="http://schemas.microsoft.com/office/drawing/2016/5/9/chartex" xmlns:cx4="http://schemas.microsoft.com/office/drawing/2016/5/10/chartex" xmlns:cx5="http://schemas.microsoft.com/office/drawing/2016/5/11/chartex" xmlns:cx6="http://schemas.microsoft.com/office/drawing/2016/5/12/chartex" xmlns:cx7="http://schemas.microsoft.com/office/drawing/2016/5/13/chartex" xmlns:cx8="http://schemas.microsoft.com/office/drawing/2016/5/14/chartex" xmlns:mc="http://schemas.openxmlformats.org/markup-compatibility/2006" xmlns:aink="http://schemas.microsoft.com/office/drawing/2016/ink" xmlns:am3d="http://schemas.microsoft.com/office/drawing/2017/model3d" xmlns:o="urn:schemas-microsoft-com:office:office" xmlns:oel="http://schemas.microsoft.com/office/2019/extlst" xmlns:r="http://schemas.openxmlformats.org/officeDocument/2006/relationships" xmlns:m="http://schemas.openxmlformats.org/officeDocument/2006/math" xmlns:v="urn:schemas-microsoft-com:vml" xmlns:wp14="http://schemas.microsoft.com/office/word/2010/wordprocessingDrawing" xmlns:wp="http://schemas.openxmlformats.org/drawingml/2006/wordprocessingDrawing" xmlns:w10="urn:schemas-microsoft-com:office:word" xmlns:w="http://schemas.openxmlformats.org/wordprocessingml/2006/main" xmlns:w14="http://schemas.microsoft.com/office/word/2010/wordml" xmlns:w15="http://schemas.microsoft.com/office/word/2012/wordml" xmlns:w16cex="http://schemas.microsoft.com/office/word/2018/wordml/cex" xmlns:w16cid="http://schemas.microsoft.com/office/word/2016/wordml/cid" xmlns:w16="http://schemas.microsoft.com/office/word/2018/wordml" xmlns:w16sdtdh="http://schemas.microsoft.com/office/word/2020/wordml/sdtdatahash" xmlns:w16se="http://schemas.microsoft.com/office/word/2015/wordml/symex" xmlns:wpg="http://schemas.microsoft.com/office/word/2010/wordprocessingGroup" xmlns:wpi="http://schemas.microsoft.com/office/word/2010/wordprocessingInk" xmlns:wne="http://schemas.microsoft.com/office/word/2006/wordml" xmlns:wps="http://schemas.microsoft.com/office/word/2010/wordprocessingShape" mc:Ignorable="w14 w15 w16se w16cid w16 w16cex w16sdtdh wp14">
+<w:endnotes xmlns:wpc="http://schemas.microsoft.com/office/word/2010/wordprocessingCanvas" xmlns:cx="http://schemas.microsoft.com/office/drawing/2014/chartex" xmlns:cx1="http://schemas.microsoft.com/office/drawing/2015/9/8/chartex" xmlns:cx2="http://schemas.microsoft.com/office/drawing/2015/10/21/chartex" xmlns:cx3="http://schemas.microsoft.com/office/drawing/2016/5/9/chartex" xmlns:cx4="http://schemas.microsoft.com/office/drawing/2016/5/10/chartex" xmlns:cx5="http://schemas.microsoft.com/office/drawing/2016/5/11/chartex" xmlns:cx6="http://schemas.microsoft.com/office/drawing/2016/5/12/chartex" xmlns:cx7="http://schemas.microsoft.com/office/drawing/2016/5/13/chartex" xmlns:cx8="http://schemas.microsoft.com/office/drawing/2016/5/14/chartex" xmlns:mc="http://schemas.openxmlformats.org/markup-compatibility/2006" xmlns:aink="http://schemas.microsoft.com/office/drawing/2016/ink" xmlns:am3d="http://schemas.microsoft.com/office/drawing/2017/model3d" xmlns:o="urn:schemas-microsoft-com:office:office" xmlns:oel="http://schemas.microsoft.com/office/2019/extlst" xmlns:r="http://schemas.openxmlformats.org/officeDocument/2006/relationships" xmlns:m="http://schemas.openxmlformats.org/officeDocument/2006/math" xmlns:v="urn:schemas-microsoft-com:vml" xmlns:wp14="http://schemas.microsoft.com/office/word/2010/wordprocessingDrawing" xmlns:wp="http://schemas.openxmlformats.org/drawingml/2006/wordprocessingDrawing" xmlns:w10="urn:schemas-microsoft-com:office:word" xmlns:w="http://schemas.openxmlformats.org/wordprocessingml/2006/main" xmlns:w14="http://schemas.microsoft.com/office/word/2010/wordml" xmlns:w15="http://schemas.microsoft.com/office/word/2012/wordml" xmlns:w16cex="http://schemas.microsoft.com/office/word/2018/wordml/cex" xmlns:w16cid="http://schemas.microsoft.com/office/word/2016/wordml/cid" xmlns:w16="http://schemas.microsoft.com/office/word/2018/wordml" xmlns:w16du="http://schemas.microsoft.com/office/word/2023/wordml/word16du" xmlns:w16sdtdh="http://schemas.microsoft.com/office/word/2020/wordml/sdtdatahash" xmlns:w16se="http://schemas.microsoft.com/office/word/2015/wordml/symex" xmlns:wpg="http://schemas.microsoft.com/office/word/2010/wordprocessingGroup" xmlns:wpi="http://schemas.microsoft.com/office/word/2010/wordprocessingInk" xmlns:wne="http://schemas.microsoft.com/office/word/2006/wordml" xmlns:wps="http://schemas.microsoft.com/office/word/2010/wordprocessingShape" mc:Ignorable="w14 w15 w16se w16cid w16 w16cex w16sdtdh w16du wp14">
   <w:endnote w:type="separator" w:id="-1">
     <w:p>
       <w:r>
@@ -5683,7 +5785,7 @@
 </file>
 
 <file path=word/footer1.xml><?xml version="1.0" encoding="utf-8"?>
-<w:ftr xmlns:wpc="http://schemas.microsoft.com/office/word/2010/wordprocessingCanvas" xmlns:cx="http://schemas.microsoft.com/office/drawing/2014/chartex" xmlns:cx1="http://schemas.microsoft.com/office/drawing/2015/9/8/chartex" xmlns:cx2="http://schemas.microsoft.com/office/drawing/2015/10/21/chartex" xmlns:cx3="http://schemas.microsoft.com/office/drawing/2016/5/9/chartex" xmlns:cx4="http://schemas.microsoft.com/office/drawing/2016/5/10/chartex" xmlns:cx5="http://schemas.microsoft.com/office/drawing/2016/5/11/chartex" xmlns:cx6="http://schemas.microsoft.com/office/drawing/2016/5/12/chartex" xmlns:cx7="http://schemas.microsoft.com/office/drawing/2016/5/13/chartex" xmlns:cx8="http://schemas.microsoft.com/office/drawing/2016/5/14/chartex" xmlns:mc="http://schemas.openxmlformats.org/markup-compatibility/2006" xmlns:aink="http://schemas.microsoft.com/office/drawing/2016/ink" xmlns:am3d="http://schemas.microsoft.com/office/drawing/2017/model3d" xmlns:o="urn:schemas-microsoft-com:office:office" xmlns:oel="http://schemas.microsoft.com/office/2019/extlst" xmlns:r="http://schemas.openxmlformats.org/officeDocument/2006/relationships" xmlns:m="http://schemas.openxmlformats.org/officeDocument/2006/math" xmlns:v="urn:schemas-microsoft-com:vml" xmlns:wp14="http://schemas.microsoft.com/office/word/2010/wordprocessingDrawing" xmlns:wp="http://schemas.openxmlformats.org/drawingml/2006/wordprocessingDrawing" xmlns:w10="urn:schemas-microsoft-com:office:word" xmlns:w="http://schemas.openxmlformats.org/wordprocessingml/2006/main" xmlns:w14="http://schemas.microsoft.com/office/word/2010/wordml" xmlns:w15="http://schemas.microsoft.com/office/word/2012/wordml" xmlns:w16cex="http://schemas.microsoft.com/office/word/2018/wordml/cex" xmlns:w16cid="http://schemas.microsoft.com/office/word/2016/wordml/cid" xmlns:w16="http://schemas.microsoft.com/office/word/2018/wordml" xmlns:w16sdtdh="http://schemas.microsoft.com/office/word/2020/wordml/sdtdatahash" xmlns:w16se="http://schemas.microsoft.com/office/word/2015/wordml/symex" xmlns:wpg="http://schemas.microsoft.com/office/word/2010/wordprocessingGroup" xmlns:wpi="http://schemas.microsoft.com/office/word/2010/wordprocessingInk" xmlns:wne="http://schemas.microsoft.com/office/word/2006/wordml" xmlns:wps="http://schemas.microsoft.com/office/word/2010/wordprocessingShape" mc:Ignorable="w14 w15 w16se w16cid w16 w16cex w16sdtdh wp14">
+<w:ftr xmlns:wpc="http://schemas.microsoft.com/office/word/2010/wordprocessingCanvas" xmlns:cx="http://schemas.microsoft.com/office/drawing/2014/chartex" xmlns:cx1="http://schemas.microsoft.com/office/drawing/2015/9/8/chartex" xmlns:cx2="http://schemas.microsoft.com/office/drawing/2015/10/21/chartex" xmlns:cx3="http://schemas.microsoft.com/office/drawing/2016/5/9/chartex" xmlns:cx4="http://schemas.microsoft.com/office/drawing/2016/5/10/chartex" xmlns:cx5="http://schemas.microsoft.com/office/drawing/2016/5/11/chartex" xmlns:cx6="http://schemas.microsoft.com/office/drawing/2016/5/12/chartex" xmlns:cx7="http://schemas.microsoft.com/office/drawing/2016/5/13/chartex" xmlns:cx8="http://schemas.microsoft.com/office/drawing/2016/5/14/chartex" xmlns:mc="http://schemas.openxmlformats.org/markup-compatibility/2006" xmlns:aink="http://schemas.microsoft.com/office/drawing/2016/ink" xmlns:am3d="http://schemas.microsoft.com/office/drawing/2017/model3d" xmlns:o="urn:schemas-microsoft-com:office:office" xmlns:oel="http://schemas.microsoft.com/office/2019/extlst" xmlns:r="http://schemas.openxmlformats.org/officeDocument/2006/relationships" xmlns:m="http://schemas.openxmlformats.org/officeDocument/2006/math" xmlns:v="urn:schemas-microsoft-com:vml" xmlns:wp14="http://schemas.microsoft.com/office/word/2010/wordprocessingDrawing" xmlns:wp="http://schemas.openxmlformats.org/drawingml/2006/wordprocessingDrawing" xmlns:w10="urn:schemas-microsoft-com:office:word" xmlns:w="http://schemas.openxmlformats.org/wordprocessingml/2006/main" xmlns:w14="http://schemas.microsoft.com/office/word/2010/wordml" xmlns:w15="http://schemas.microsoft.com/office/word/2012/wordml" xmlns:w16cex="http://schemas.microsoft.com/office/word/2018/wordml/cex" xmlns:w16cid="http://schemas.microsoft.com/office/word/2016/wordml/cid" xmlns:w16="http://schemas.microsoft.com/office/word/2018/wordml" xmlns:w16du="http://schemas.microsoft.com/office/word/2023/wordml/word16du" xmlns:w16sdtdh="http://schemas.microsoft.com/office/word/2020/wordml/sdtdatahash" xmlns:w16se="http://schemas.microsoft.com/office/word/2015/wordml/symex" xmlns:wpg="http://schemas.microsoft.com/office/word/2010/wordprocessingGroup" xmlns:wpi="http://schemas.microsoft.com/office/word/2010/wordprocessingInk" xmlns:wne="http://schemas.microsoft.com/office/word/2006/wordml" xmlns:wps="http://schemas.microsoft.com/office/word/2010/wordprocessingShape" mc:Ignorable="w14 w15 w16se w16cid w16 w16cex w16sdtdh w16du wp14">
   <w:p>
     <w:pPr>
       <w:pBdr>
@@ -5875,7 +5977,7 @@
 </file>
 
 <file path=word/footnotes.xml><?xml version="1.0" encoding="utf-8"?>
-<w:footnotes xmlns:wpc="http://schemas.microsoft.com/office/word/2010/wordprocessingCanvas" xmlns:cx="http://schemas.microsoft.com/office/drawing/2014/chartex" xmlns:cx1="http://schemas.microsoft.com/office/drawing/2015/9/8/chartex" xmlns:cx2="http://schemas.microsoft.com/office/drawing/2015/10/21/chartex" xmlns:cx3="http://schemas.microsoft.com/office/drawing/2016/5/9/chartex" xmlns:cx4="http://schemas.microsoft.com/office/drawing/2016/5/10/chartex" xmlns:cx5="http://schemas.microsoft.com/office/drawing/2016/5/11/chartex" xmlns:cx6="http://schemas.microsoft.com/office/drawing/2016/5/12/chartex" xmlns:cx7="http://schemas.microsoft.com/office/drawing/2016/5/13/chartex" xmlns:cx8="http://schemas.microsoft.com/office/drawing/2016/5/14/chartex" xmlns:mc="http://schemas.openxmlformats.org/markup-compatibility/2006" xmlns:aink="http://schemas.microsoft.com/office/drawing/2016/ink" xmlns:am3d="http://schemas.microsoft.com/office/drawing/2017/model3d" xmlns:o="urn:schemas-microsoft-com:office:office" xmlns:oel="http://schemas.microsoft.com/office/2019/extlst" xmlns:r="http://schemas.openxmlformats.org/officeDocument/2006/relationships" xmlns:m="http://schemas.openxmlformats.org/officeDocument/2006/math" xmlns:v="urn:schemas-microsoft-com:vml" xmlns:wp14="http://schemas.microsoft.com/office/word/2010/wordprocessingDrawing" xmlns:wp="http://schemas.openxmlformats.org/drawingml/2006/wordprocessingDrawing" xmlns:w10="urn:schemas-microsoft-com:office:word" xmlns:w="http://schemas.openxmlformats.org/wordprocessingml/2006/main" xmlns:w14="http://schemas.microsoft.com/office/word/2010/wordml" xmlns:w15="http://schemas.microsoft.com/office/word/2012/wordml" xmlns:w16cex="http://schemas.microsoft.com/office/word/2018/wordml/cex" xmlns:w16cid="http://schemas.microsoft.com/office/word/2016/wordml/cid" xmlns:w16="http://schemas.microsoft.com/office/word/2018/wordml" xmlns:w16sdtdh="http://schemas.microsoft.com/office/word/2020/wordml/sdtdatahash" xmlns:w16se="http://schemas.microsoft.com/office/word/2015/wordml/symex" xmlns:wpg="http://schemas.microsoft.com/office/word/2010/wordprocessingGroup" xmlns:wpi="http://schemas.microsoft.com/office/word/2010/wordprocessingInk" xmlns:wne="http://schemas.microsoft.com/office/word/2006/wordml" xmlns:wps="http://schemas.microsoft.com/office/word/2010/wordprocessingShape" mc:Ignorable="w14 w15 w16se w16cid w16 w16cex w16sdtdh wp14">
+<w:footnotes xmlns:wpc="http://schemas.microsoft.com/office/word/2010/wordprocessingCanvas" xmlns:cx="http://schemas.microsoft.com/office/drawing/2014/chartex" xmlns:cx1="http://schemas.microsoft.com/office/drawing/2015/9/8/chartex" xmlns:cx2="http://schemas.microsoft.com/office/drawing/2015/10/21/chartex" xmlns:cx3="http://schemas.microsoft.com/office/drawing/2016/5/9/chartex" xmlns:cx4="http://schemas.microsoft.com/office/drawing/2016/5/10/chartex" xmlns:cx5="http://schemas.microsoft.com/office/drawing/2016/5/11/chartex" xmlns:cx6="http://schemas.microsoft.com/office/drawing/2016/5/12/chartex" xmlns:cx7="http://schemas.microsoft.com/office/drawing/2016/5/13/chartex" xmlns:cx8="http://schemas.microsoft.com/office/drawing/2016/5/14/chartex" xmlns:mc="http://schemas.openxmlformats.org/markup-compatibility/2006" xmlns:aink="http://schemas.microsoft.com/office/drawing/2016/ink" xmlns:am3d="http://schemas.microsoft.com/office/drawing/2017/model3d" xmlns:o="urn:schemas-microsoft-com:office:office" xmlns:oel="http://schemas.microsoft.com/office/2019/extlst" xmlns:r="http://schemas.openxmlformats.org/officeDocument/2006/relationships" xmlns:m="http://schemas.openxmlformats.org/officeDocument/2006/math" xmlns:v="urn:schemas-microsoft-com:vml" xmlns:wp14="http://schemas.microsoft.com/office/word/2010/wordprocessingDrawing" xmlns:wp="http://schemas.openxmlformats.org/drawingml/2006/wordprocessingDrawing" xmlns:w10="urn:schemas-microsoft-com:office:word" xmlns:w="http://schemas.openxmlformats.org/wordprocessingml/2006/main" xmlns:w14="http://schemas.microsoft.com/office/word/2010/wordml" xmlns:w15="http://schemas.microsoft.com/office/word/2012/wordml" xmlns:w16cex="http://schemas.microsoft.com/office/word/2018/wordml/cex" xmlns:w16cid="http://schemas.microsoft.com/office/word/2016/wordml/cid" xmlns:w16="http://schemas.microsoft.com/office/word/2018/wordml" xmlns:w16du="http://schemas.microsoft.com/office/word/2023/wordml/word16du" xmlns:w16sdtdh="http://schemas.microsoft.com/office/word/2020/wordml/sdtdatahash" xmlns:w16se="http://schemas.microsoft.com/office/word/2015/wordml/symex" xmlns:wpg="http://schemas.microsoft.com/office/word/2010/wordprocessingGroup" xmlns:wpi="http://schemas.microsoft.com/office/word/2010/wordprocessingInk" xmlns:wne="http://schemas.microsoft.com/office/word/2006/wordml" xmlns:wps="http://schemas.microsoft.com/office/word/2010/wordprocessingShape" mc:Ignorable="w14 w15 w16se w16cid w16 w16cex w16sdtdh w16du wp14">
   <w:footnote w:type="separator" w:id="-1">
     <w:p>
       <w:r>
@@ -5894,7 +5996,7 @@
 </file>
 
 <file path=word/header1.xml><?xml version="1.0" encoding="utf-8"?>
-<w:hdr xmlns:wpc="http://schemas.microsoft.com/office/word/2010/wordprocessingCanvas" xmlns:cx="http://schemas.microsoft.com/office/drawing/2014/chartex" xmlns:cx1="http://schemas.microsoft.com/office/drawing/2015/9/8/chartex" xmlns:cx2="http://schemas.microsoft.com/office/drawing/2015/10/21/chartex" xmlns:cx3="http://schemas.microsoft.com/office/drawing/2016/5/9/chartex" xmlns:cx4="http://schemas.microsoft.com/office/drawing/2016/5/10/chartex" xmlns:cx5="http://schemas.microsoft.com/office/drawing/2016/5/11/chartex" xmlns:cx6="http://schemas.microsoft.com/office/drawing/2016/5/12/chartex" xmlns:cx7="http://schemas.microsoft.com/office/drawing/2016/5/13/chartex" xmlns:cx8="http://schemas.microsoft.com/office/drawing/2016/5/14/chartex" xmlns:mc="http://schemas.openxmlformats.org/markup-compatibility/2006" xmlns:aink="http://schemas.microsoft.com/office/drawing/2016/ink" xmlns:am3d="http://schemas.microsoft.com/office/drawing/2017/model3d" xmlns:o="urn:schemas-microsoft-com:office:office" xmlns:oel="http://schemas.microsoft.com/office/2019/extlst" xmlns:r="http://schemas.openxmlformats.org/officeDocument/2006/relationships" xmlns:m="http://schemas.openxmlformats.org/officeDocument/2006/math" xmlns:v="urn:schemas-microsoft-com:vml" xmlns:wp14="http://schemas.microsoft.com/office/word/2010/wordprocessingDrawing" xmlns:wp="http://schemas.openxmlformats.org/drawingml/2006/wordprocessingDrawing" xmlns:w10="urn:schemas-microsoft-com:office:word" xmlns:w="http://schemas.openxmlformats.org/wordprocessingml/2006/main" xmlns:w14="http://schemas.microsoft.com/office/word/2010/wordml" xmlns:w15="http://schemas.microsoft.com/office/word/2012/wordml" xmlns:w16cex="http://schemas.microsoft.com/office/word/2018/wordml/cex" xmlns:w16cid="http://schemas.microsoft.com/office/word/2016/wordml/cid" xmlns:w16="http://schemas.microsoft.com/office/word/2018/wordml" xmlns:w16sdtdh="http://schemas.microsoft.com/office/word/2020/wordml/sdtdatahash" xmlns:w16se="http://schemas.microsoft.com/office/word/2015/wordml/symex" xmlns:wpg="http://schemas.microsoft.com/office/word/2010/wordprocessingGroup" xmlns:wpi="http://schemas.microsoft.com/office/word/2010/wordprocessingInk" xmlns:wne="http://schemas.microsoft.com/office/word/2006/wordml" xmlns:wps="http://schemas.microsoft.com/office/word/2010/wordprocessingShape" mc:Ignorable="w14 w15 w16se w16cid w16 w16cex w16sdtdh wp14">
+<w:hdr xmlns:wpc="http://schemas.microsoft.com/office/word/2010/wordprocessingCanvas" xmlns:cx="http://schemas.microsoft.com/office/drawing/2014/chartex" xmlns:cx1="http://schemas.microsoft.com/office/drawing/2015/9/8/chartex" xmlns:cx2="http://schemas.microsoft.com/office/drawing/2015/10/21/chartex" xmlns:cx3="http://schemas.microsoft.com/office/drawing/2016/5/9/chartex" xmlns:cx4="http://schemas.microsoft.com/office/drawing/2016/5/10/chartex" xmlns:cx5="http://schemas.microsoft.com/office/drawing/2016/5/11/chartex" xmlns:cx6="http://schemas.microsoft.com/office/drawing/2016/5/12/chartex" xmlns:cx7="http://schemas.microsoft.com/office/drawing/2016/5/13/chartex" xmlns:cx8="http://schemas.microsoft.com/office/drawing/2016/5/14/chartex" xmlns:mc="http://schemas.openxmlformats.org/markup-compatibility/2006" xmlns:aink="http://schemas.microsoft.com/office/drawing/2016/ink" xmlns:am3d="http://schemas.microsoft.com/office/drawing/2017/model3d" xmlns:o="urn:schemas-microsoft-com:office:office" xmlns:oel="http://schemas.microsoft.com/office/2019/extlst" xmlns:r="http://schemas.openxmlformats.org/officeDocument/2006/relationships" xmlns:m="http://schemas.openxmlformats.org/officeDocument/2006/math" xmlns:v="urn:schemas-microsoft-com:vml" xmlns:wp14="http://schemas.microsoft.com/office/word/2010/wordprocessingDrawing" xmlns:wp="http://schemas.openxmlformats.org/drawingml/2006/wordprocessingDrawing" xmlns:w10="urn:schemas-microsoft-com:office:word" xmlns:w="http://schemas.openxmlformats.org/wordprocessingml/2006/main" xmlns:w14="http://schemas.microsoft.com/office/word/2010/wordml" xmlns:w15="http://schemas.microsoft.com/office/word/2012/wordml" xmlns:w16cex="http://schemas.microsoft.com/office/word/2018/wordml/cex" xmlns:w16cid="http://schemas.microsoft.com/office/word/2016/wordml/cid" xmlns:w16="http://schemas.microsoft.com/office/word/2018/wordml" xmlns:w16du="http://schemas.microsoft.com/office/word/2023/wordml/word16du" xmlns:w16sdtdh="http://schemas.microsoft.com/office/word/2020/wordml/sdtdatahash" xmlns:w16se="http://schemas.microsoft.com/office/word/2015/wordml/symex" xmlns:wpg="http://schemas.microsoft.com/office/word/2010/wordprocessingGroup" xmlns:wpi="http://schemas.microsoft.com/office/word/2010/wordprocessingInk" xmlns:wne="http://schemas.microsoft.com/office/word/2006/wordml" xmlns:wps="http://schemas.microsoft.com/office/word/2010/wordprocessingShape" mc:Ignorable="w14 w15 w16se w16cid w16 w16cex w16sdtdh w16du wp14">
   <w:p>
     <w:pPr>
       <w:pStyle w:val="Organisationname"/>
@@ -5919,7 +6021,7 @@
 </file>
 
 <file path=word/numbering.xml><?xml version="1.0" encoding="utf-8"?>
-<w:numbering xmlns:wpc="http://schemas.microsoft.com/office/word/2010/wordprocessingCanvas" xmlns:cx="http://schemas.microsoft.com/office/drawing/2014/chartex" xmlns:cx1="http://schemas.microsoft.com/office/drawing/2015/9/8/chartex" xmlns:cx2="http://schemas.microsoft.com/office/drawing/2015/10/21/chartex" xmlns:cx3="http://schemas.microsoft.com/office/drawing/2016/5/9/chartex" xmlns:cx4="http://schemas.microsoft.com/office/drawing/2016/5/10/chartex" xmlns:cx5="http://schemas.microsoft.com/office/drawing/2016/5/11/chartex" xmlns:cx6="http://schemas.microsoft.com/office/drawing/2016/5/12/chartex" xmlns:cx7="http://schemas.microsoft.com/office/drawing/2016/5/13/chartex" xmlns:cx8="http://schemas.microsoft.com/office/drawing/2016/5/14/chartex" xmlns:mc="http://schemas.openxmlformats.org/markup-compatibility/2006" xmlns:aink="http://schemas.microsoft.com/office/drawing/2016/ink" xmlns:am3d="http://schemas.microsoft.com/office/drawing/2017/model3d" xmlns:o="urn:schemas-microsoft-com:office:office" xmlns:oel="http://schemas.microsoft.com/office/2019/extlst" xmlns:r="http://schemas.openxmlformats.org/officeDocument/2006/relationships" xmlns:m="http://schemas.openxmlformats.org/officeDocument/2006/math" xmlns:v="urn:schemas-microsoft-com:vml" xmlns:wp14="http://schemas.microsoft.com/office/word/2010/wordprocessingDrawing" xmlns:wp="http://schemas.openxmlformats.org/drawingml/2006/wordprocessingDrawing" xmlns:w10="urn:schemas-microsoft-com:office:word" xmlns:w="http://schemas.openxmlformats.org/wordprocessingml/2006/main" xmlns:w14="http://schemas.microsoft.com/office/word/2010/wordml" xmlns:w15="http://schemas.microsoft.com/office/word/2012/wordml" xmlns:w16cex="http://schemas.microsoft.com/office/word/2018/wordml/cex" xmlns:w16cid="http://schemas.microsoft.com/office/word/2016/wordml/cid" xmlns:w16="http://schemas.microsoft.com/office/word/2018/wordml" xmlns:w16sdtdh="http://schemas.microsoft.com/office/word/2020/wordml/sdtdatahash" xmlns:w16se="http://schemas.microsoft.com/office/word/2015/wordml/symex" xmlns:wpg="http://schemas.microsoft.com/office/word/2010/wordprocessingGroup" xmlns:wpi="http://schemas.microsoft.com/office/word/2010/wordprocessingInk" xmlns:wne="http://schemas.microsoft.com/office/word/2006/wordml" xmlns:wps="http://schemas.microsoft.com/office/word/2010/wordprocessingShape" mc:Ignorable="w14 w15 w16se w16cid w16 w16cex w16sdtdh wp14">
+<w:numbering xmlns:wpc="http://schemas.microsoft.com/office/word/2010/wordprocessingCanvas" xmlns:cx="http://schemas.microsoft.com/office/drawing/2014/chartex" xmlns:cx1="http://schemas.microsoft.com/office/drawing/2015/9/8/chartex" xmlns:cx2="http://schemas.microsoft.com/office/drawing/2015/10/21/chartex" xmlns:cx3="http://schemas.microsoft.com/office/drawing/2016/5/9/chartex" xmlns:cx4="http://schemas.microsoft.com/office/drawing/2016/5/10/chartex" xmlns:cx5="http://schemas.microsoft.com/office/drawing/2016/5/11/chartex" xmlns:cx6="http://schemas.microsoft.com/office/drawing/2016/5/12/chartex" xmlns:cx7="http://schemas.microsoft.com/office/drawing/2016/5/13/chartex" xmlns:cx8="http://schemas.microsoft.com/office/drawing/2016/5/14/chartex" xmlns:mc="http://schemas.openxmlformats.org/markup-compatibility/2006" xmlns:aink="http://schemas.microsoft.com/office/drawing/2016/ink" xmlns:am3d="http://schemas.microsoft.com/office/drawing/2017/model3d" xmlns:o="urn:schemas-microsoft-com:office:office" xmlns:oel="http://schemas.microsoft.com/office/2019/extlst" xmlns:r="http://schemas.openxmlformats.org/officeDocument/2006/relationships" xmlns:m="http://schemas.openxmlformats.org/officeDocument/2006/math" xmlns:v="urn:schemas-microsoft-com:vml" xmlns:wp14="http://schemas.microsoft.com/office/word/2010/wordprocessingDrawing" xmlns:wp="http://schemas.openxmlformats.org/drawingml/2006/wordprocessingDrawing" xmlns:w10="urn:schemas-microsoft-com:office:word" xmlns:w="http://schemas.openxmlformats.org/wordprocessingml/2006/main" xmlns:w14="http://schemas.microsoft.com/office/word/2010/wordml" xmlns:w15="http://schemas.microsoft.com/office/word/2012/wordml" xmlns:w16cex="http://schemas.microsoft.com/office/word/2018/wordml/cex" xmlns:w16cid="http://schemas.microsoft.com/office/word/2016/wordml/cid" xmlns:w16="http://schemas.microsoft.com/office/word/2018/wordml" xmlns:w16du="http://schemas.microsoft.com/office/word/2023/wordml/word16du" xmlns:w16sdtdh="http://schemas.microsoft.com/office/word/2020/wordml/sdtdatahash" xmlns:w16se="http://schemas.microsoft.com/office/word/2015/wordml/symex" xmlns:wpg="http://schemas.microsoft.com/office/word/2010/wordprocessingGroup" xmlns:wpi="http://schemas.microsoft.com/office/word/2010/wordprocessingInk" xmlns:wne="http://schemas.microsoft.com/office/word/2006/wordml" xmlns:wps="http://schemas.microsoft.com/office/word/2010/wordprocessingShape" mc:Ignorable="w14 w15 w16se w16cid w16 w16cex w16sdtdh w16du wp14">
   <w:abstractNum w:abstractNumId="0" w15:restartNumberingAfterBreak="0">
     <w:nsid w:val="FFFFFF89"/>
     <w:multiLevelType w:val="singleLevel"/>
@@ -13974,6 +14076,119 @@
     </w:lvl>
   </w:abstractNum>
   <w:abstractNum w:abstractNumId="63" w15:restartNumberingAfterBreak="0">
+    <w:nsid w:val="536F1C06"/>
+    <w:multiLevelType w:val="hybridMultilevel"/>
+    <w:tmpl w:val="E6AE369E"/>
+    <w:lvl w:ilvl="0" w:tplc="81A8A672">
+      <w:start w:val="3"/>
+      <w:numFmt w:val="bullet"/>
+      <w:lvlText w:val="-"/>
+      <w:lvlJc w:val="left"/>
+      <w:pPr>
+        <w:ind w:left="1080" w:hanging="360"/>
+      </w:pPr>
+      <w:rPr>
+        <w:rFonts w:ascii="Arial" w:eastAsia="Calibri" w:hAnsi="Arial" w:cs="Arial" w:hint="default"/>
+      </w:rPr>
+    </w:lvl>
+    <w:lvl w:ilvl="1" w:tplc="0C090003" w:tentative="1">
+      <w:start w:val="1"/>
+      <w:numFmt w:val="bullet"/>
+      <w:lvlText w:val="o"/>
+      <w:lvlJc w:val="left"/>
+      <w:pPr>
+        <w:ind w:left="1800" w:hanging="360"/>
+      </w:pPr>
+      <w:rPr>
+        <w:rFonts w:ascii="Courier New" w:hAnsi="Courier New" w:cs="Courier New" w:hint="default"/>
+      </w:rPr>
+    </w:lvl>
+    <w:lvl w:ilvl="2" w:tplc="0C090005" w:tentative="1">
+      <w:start w:val="1"/>
+      <w:numFmt w:val="bullet"/>
+      <w:lvlText w:val=""/>
+      <w:lvlJc w:val="left"/>
+      <w:pPr>
+        <w:ind w:left="2520" w:hanging="360"/>
+      </w:pPr>
+      <w:rPr>
+        <w:rFonts w:ascii="Wingdings" w:hAnsi="Wingdings" w:hint="default"/>
+      </w:rPr>
+    </w:lvl>
+    <w:lvl w:ilvl="3" w:tplc="0C090001" w:tentative="1">
+      <w:start w:val="1"/>
+      <w:numFmt w:val="bullet"/>
+      <w:lvlText w:val=""/>
+      <w:lvlJc w:val="left"/>
+      <w:pPr>
+        <w:ind w:left="3240" w:hanging="360"/>
+      </w:pPr>
+      <w:rPr>
+        <w:rFonts w:ascii="Symbol" w:hAnsi="Symbol" w:hint="default"/>
+      </w:rPr>
+    </w:lvl>
+    <w:lvl w:ilvl="4" w:tplc="0C090003" w:tentative="1">
+      <w:start w:val="1"/>
+      <w:numFmt w:val="bullet"/>
+      <w:lvlText w:val="o"/>
+      <w:lvlJc w:val="left"/>
+      <w:pPr>
+        <w:ind w:left="3960" w:hanging="360"/>
+      </w:pPr>
+      <w:rPr>
+        <w:rFonts w:ascii="Courier New" w:hAnsi="Courier New" w:cs="Courier New" w:hint="default"/>
+      </w:rPr>
+    </w:lvl>
+    <w:lvl w:ilvl="5" w:tplc="0C090005" w:tentative="1">
+      <w:start w:val="1"/>
+      <w:numFmt w:val="bullet"/>
+      <w:lvlText w:val=""/>
+      <w:lvlJc w:val="left"/>
+      <w:pPr>
+        <w:ind w:left="4680" w:hanging="360"/>
+      </w:pPr>
+      <w:rPr>
+        <w:rFonts w:ascii="Wingdings" w:hAnsi="Wingdings" w:hint="default"/>
+      </w:rPr>
+    </w:lvl>
+    <w:lvl w:ilvl="6" w:tplc="0C090001" w:tentative="1">
+      <w:start w:val="1"/>
+      <w:numFmt w:val="bullet"/>
+      <w:lvlText w:val=""/>
+      <w:lvlJc w:val="left"/>
+      <w:pPr>
+        <w:ind w:left="5400" w:hanging="360"/>
+      </w:pPr>
+      <w:rPr>
+        <w:rFonts w:ascii="Symbol" w:hAnsi="Symbol" w:hint="default"/>
+      </w:rPr>
+    </w:lvl>
+    <w:lvl w:ilvl="7" w:tplc="0C090003" w:tentative="1">
+      <w:start w:val="1"/>
+      <w:numFmt w:val="bullet"/>
+      <w:lvlText w:val="o"/>
+      <w:lvlJc w:val="left"/>
+      <w:pPr>
+        <w:ind w:left="6120" w:hanging="360"/>
+      </w:pPr>
+      <w:rPr>
+        <w:rFonts w:ascii="Courier New" w:hAnsi="Courier New" w:cs="Courier New" w:hint="default"/>
+      </w:rPr>
+    </w:lvl>
+    <w:lvl w:ilvl="8" w:tplc="0C090005" w:tentative="1">
+      <w:start w:val="1"/>
+      <w:numFmt w:val="bullet"/>
+      <w:lvlText w:val=""/>
+      <w:lvlJc w:val="left"/>
+      <w:pPr>
+        <w:ind w:left="6840" w:hanging="360"/>
+      </w:pPr>
+      <w:rPr>
+        <w:rFonts w:ascii="Wingdings" w:hAnsi="Wingdings" w:hint="default"/>
+      </w:rPr>
+    </w:lvl>
+  </w:abstractNum>
+  <w:abstractNum w:abstractNumId="64" w15:restartNumberingAfterBreak="0">
     <w:nsid w:val="54127B57"/>
     <w:multiLevelType w:val="multilevel"/>
     <w:tmpl w:val="1D5E06AC"/>
@@ -14122,7 +14337,7 @@
       </w:rPr>
     </w:lvl>
   </w:abstractNum>
-  <w:abstractNum w:abstractNumId="64" w15:restartNumberingAfterBreak="0">
+  <w:abstractNum w:abstractNumId="65" w15:restartNumberingAfterBreak="0">
     <w:nsid w:val="54713BB5"/>
     <w:multiLevelType w:val="multilevel"/>
     <w:tmpl w:val="2DC8B648"/>
@@ -14236,7 +14451,7 @@
       </w:rPr>
     </w:lvl>
   </w:abstractNum>
-  <w:abstractNum w:abstractNumId="65" w15:restartNumberingAfterBreak="0">
+  <w:abstractNum w:abstractNumId="66" w15:restartNumberingAfterBreak="0">
     <w:nsid w:val="56F65775"/>
     <w:multiLevelType w:val="multilevel"/>
     <w:tmpl w:val="E8CC9DE4"/>
@@ -14385,7 +14600,7 @@
       </w:rPr>
     </w:lvl>
   </w:abstractNum>
-  <w:abstractNum w:abstractNumId="66" w15:restartNumberingAfterBreak="0">
+  <w:abstractNum w:abstractNumId="67" w15:restartNumberingAfterBreak="0">
     <w:nsid w:val="57DE1546"/>
     <w:multiLevelType w:val="hybridMultilevel"/>
     <w:tmpl w:val="407C4458"/>
@@ -14497,7 +14712,7 @@
       </w:rPr>
     </w:lvl>
   </w:abstractNum>
-  <w:abstractNum w:abstractNumId="67" w15:restartNumberingAfterBreak="0">
+  <w:abstractNum w:abstractNumId="68" w15:restartNumberingAfterBreak="0">
     <w:nsid w:val="58503334"/>
     <w:multiLevelType w:val="multilevel"/>
     <w:tmpl w:val="04B01FBC"/>
@@ -14642,7 +14857,7 @@
       </w:rPr>
     </w:lvl>
   </w:abstractNum>
-  <w:abstractNum w:abstractNumId="68" w15:restartNumberingAfterBreak="0">
+  <w:abstractNum w:abstractNumId="69" w15:restartNumberingAfterBreak="0">
     <w:nsid w:val="5869757D"/>
     <w:multiLevelType w:val="hybridMultilevel"/>
     <w:tmpl w:val="82B02314"/>
@@ -14754,7 +14969,7 @@
       </w:rPr>
     </w:lvl>
   </w:abstractNum>
-  <w:abstractNum w:abstractNumId="69" w15:restartNumberingAfterBreak="0">
+  <w:abstractNum w:abstractNumId="70" w15:restartNumberingAfterBreak="0">
     <w:nsid w:val="58B26FCC"/>
     <w:multiLevelType w:val="multilevel"/>
     <w:tmpl w:val="55004B62"/>
@@ -14903,7 +15118,7 @@
       </w:rPr>
     </w:lvl>
   </w:abstractNum>
-  <w:abstractNum w:abstractNumId="70" w15:restartNumberingAfterBreak="0">
+  <w:abstractNum w:abstractNumId="71" w15:restartNumberingAfterBreak="0">
     <w:nsid w:val="5B2602AF"/>
     <w:multiLevelType w:val="multilevel"/>
     <w:tmpl w:val="3D58A20C"/>
@@ -15052,7 +15267,7 @@
       </w:rPr>
     </w:lvl>
   </w:abstractNum>
-  <w:abstractNum w:abstractNumId="71" w15:restartNumberingAfterBreak="0">
+  <w:abstractNum w:abstractNumId="72" w15:restartNumberingAfterBreak="0">
     <w:nsid w:val="5D3466A7"/>
     <w:multiLevelType w:val="multilevel"/>
     <w:tmpl w:val="E902A452"/>
@@ -15201,7 +15416,7 @@
       </w:rPr>
     </w:lvl>
   </w:abstractNum>
-  <w:abstractNum w:abstractNumId="72" w15:restartNumberingAfterBreak="0">
+  <w:abstractNum w:abstractNumId="73" w15:restartNumberingAfterBreak="0">
     <w:nsid w:val="5D7B0F30"/>
     <w:multiLevelType w:val="multilevel"/>
     <w:tmpl w:val="477E2E32"/>
@@ -15349,7 +15564,120 @@
       </w:rPr>
     </w:lvl>
   </w:abstractNum>
-  <w:abstractNum w:abstractNumId="73" w15:restartNumberingAfterBreak="0">
+  <w:abstractNum w:abstractNumId="74" w15:restartNumberingAfterBreak="0">
+    <w:nsid w:val="5EAC3167"/>
+    <w:multiLevelType w:val="hybridMultilevel"/>
+    <w:tmpl w:val="31922CF0"/>
+    <w:lvl w:ilvl="0" w:tplc="EB62D46E">
+      <w:start w:val="3"/>
+      <w:numFmt w:val="bullet"/>
+      <w:lvlText w:val="-"/>
+      <w:lvlJc w:val="left"/>
+      <w:pPr>
+        <w:ind w:left="720" w:hanging="360"/>
+      </w:pPr>
+      <w:rPr>
+        <w:rFonts w:ascii="Arial" w:eastAsia="Calibri" w:hAnsi="Arial" w:cs="Arial" w:hint="default"/>
+      </w:rPr>
+    </w:lvl>
+    <w:lvl w:ilvl="1" w:tplc="0C090003">
+      <w:start w:val="1"/>
+      <w:numFmt w:val="bullet"/>
+      <w:lvlText w:val="o"/>
+      <w:lvlJc w:val="left"/>
+      <w:pPr>
+        <w:ind w:left="1440" w:hanging="360"/>
+      </w:pPr>
+      <w:rPr>
+        <w:rFonts w:ascii="Courier New" w:hAnsi="Courier New" w:cs="Courier New" w:hint="default"/>
+      </w:rPr>
+    </w:lvl>
+    <w:lvl w:ilvl="2" w:tplc="0C090005">
+      <w:start w:val="1"/>
+      <w:numFmt w:val="bullet"/>
+      <w:lvlText w:val=""/>
+      <w:lvlJc w:val="left"/>
+      <w:pPr>
+        <w:ind w:left="2160" w:hanging="360"/>
+      </w:pPr>
+      <w:rPr>
+        <w:rFonts w:ascii="Wingdings" w:hAnsi="Wingdings" w:hint="default"/>
+      </w:rPr>
+    </w:lvl>
+    <w:lvl w:ilvl="3" w:tplc="0C090001">
+      <w:start w:val="1"/>
+      <w:numFmt w:val="bullet"/>
+      <w:lvlText w:val=""/>
+      <w:lvlJc w:val="left"/>
+      <w:pPr>
+        <w:ind w:left="2880" w:hanging="360"/>
+      </w:pPr>
+      <w:rPr>
+        <w:rFonts w:ascii="Symbol" w:hAnsi="Symbol" w:hint="default"/>
+      </w:rPr>
+    </w:lvl>
+    <w:lvl w:ilvl="4" w:tplc="0C090003">
+      <w:start w:val="1"/>
+      <w:numFmt w:val="bullet"/>
+      <w:lvlText w:val="o"/>
+      <w:lvlJc w:val="left"/>
+      <w:pPr>
+        <w:ind w:left="3600" w:hanging="360"/>
+      </w:pPr>
+      <w:rPr>
+        <w:rFonts w:ascii="Courier New" w:hAnsi="Courier New" w:cs="Courier New" w:hint="default"/>
+      </w:rPr>
+    </w:lvl>
+    <w:lvl w:ilvl="5" w:tplc="0C090005">
+      <w:start w:val="1"/>
+      <w:numFmt w:val="bullet"/>
+      <w:lvlText w:val=""/>
+      <w:lvlJc w:val="left"/>
+      <w:pPr>
+        <w:ind w:left="4320" w:hanging="360"/>
+      </w:pPr>
+      <w:rPr>
+        <w:rFonts w:ascii="Wingdings" w:hAnsi="Wingdings" w:hint="default"/>
+      </w:rPr>
+    </w:lvl>
+    <w:lvl w:ilvl="6" w:tplc="0C090001" w:tentative="1">
+      <w:start w:val="1"/>
+      <w:numFmt w:val="bullet"/>
+      <w:lvlText w:val=""/>
+      <w:lvlJc w:val="left"/>
+      <w:pPr>
+        <w:ind w:left="5040" w:hanging="360"/>
+      </w:pPr>
+      <w:rPr>
+        <w:rFonts w:ascii="Symbol" w:hAnsi="Symbol" w:hint="default"/>
+      </w:rPr>
+    </w:lvl>
+    <w:lvl w:ilvl="7" w:tplc="0C090003" w:tentative="1">
+      <w:start w:val="1"/>
+      <w:numFmt w:val="bullet"/>
+      <w:lvlText w:val="o"/>
+      <w:lvlJc w:val="left"/>
+      <w:pPr>
+        <w:ind w:left="5760" w:hanging="360"/>
+      </w:pPr>
+      <w:rPr>
+        <w:rFonts w:ascii="Courier New" w:hAnsi="Courier New" w:cs="Courier New" w:hint="default"/>
+      </w:rPr>
+    </w:lvl>
+    <w:lvl w:ilvl="8" w:tplc="0C090005" w:tentative="1">
+      <w:start w:val="1"/>
+      <w:numFmt w:val="bullet"/>
+      <w:lvlText w:val=""/>
+      <w:lvlJc w:val="left"/>
+      <w:pPr>
+        <w:ind w:left="6480" w:hanging="360"/>
+      </w:pPr>
+      <w:rPr>
+        <w:rFonts w:ascii="Wingdings" w:hAnsi="Wingdings" w:hint="default"/>
+      </w:rPr>
+    </w:lvl>
+  </w:abstractNum>
+  <w:abstractNum w:abstractNumId="75" w15:restartNumberingAfterBreak="0">
     <w:nsid w:val="5F272A2C"/>
     <w:multiLevelType w:val="multilevel"/>
     <w:tmpl w:val="34A03698"/>
@@ -15498,7 +15826,7 @@
       </w:rPr>
     </w:lvl>
   </w:abstractNum>
-  <w:abstractNum w:abstractNumId="74" w15:restartNumberingAfterBreak="0">
+  <w:abstractNum w:abstractNumId="76" w15:restartNumberingAfterBreak="0">
     <w:nsid w:val="600A1DE2"/>
     <w:multiLevelType w:val="multilevel"/>
     <w:tmpl w:val="2D489294"/>
@@ -15647,7 +15975,7 @@
       </w:rPr>
     </w:lvl>
   </w:abstractNum>
-  <w:abstractNum w:abstractNumId="75" w15:restartNumberingAfterBreak="0">
+  <w:abstractNum w:abstractNumId="77" w15:restartNumberingAfterBreak="0">
     <w:nsid w:val="618B5901"/>
     <w:multiLevelType w:val="hybridMultilevel"/>
     <w:tmpl w:val="98CC45EC"/>
@@ -15759,7 +16087,7 @@
       </w:rPr>
     </w:lvl>
   </w:abstractNum>
-  <w:abstractNum w:abstractNumId="76" w15:restartNumberingAfterBreak="0">
+  <w:abstractNum w:abstractNumId="78" w15:restartNumberingAfterBreak="0">
     <w:nsid w:val="646F4E29"/>
     <w:multiLevelType w:val="hybridMultilevel"/>
     <w:tmpl w:val="976461E2"/>
@@ -15871,7 +16199,7 @@
       </w:rPr>
     </w:lvl>
   </w:abstractNum>
-  <w:abstractNum w:abstractNumId="77" w15:restartNumberingAfterBreak="0">
+  <w:abstractNum w:abstractNumId="79" w15:restartNumberingAfterBreak="0">
     <w:nsid w:val="64751B43"/>
     <w:multiLevelType w:val="hybridMultilevel"/>
     <w:tmpl w:val="6600AB46"/>
@@ -15984,7 +16312,7 @@
       </w:rPr>
     </w:lvl>
   </w:abstractNum>
-  <w:abstractNum w:abstractNumId="78" w15:restartNumberingAfterBreak="0">
+  <w:abstractNum w:abstractNumId="80" w15:restartNumberingAfterBreak="0">
     <w:nsid w:val="665C21D9"/>
     <w:multiLevelType w:val="hybridMultilevel"/>
     <w:tmpl w:val="3D520446"/>
@@ -16095,7 +16423,7 @@
       </w:rPr>
     </w:lvl>
   </w:abstractNum>
-  <w:abstractNum w:abstractNumId="79" w15:restartNumberingAfterBreak="0">
+  <w:abstractNum w:abstractNumId="81" w15:restartNumberingAfterBreak="0">
     <w:nsid w:val="682E7D77"/>
     <w:multiLevelType w:val="multilevel"/>
     <w:tmpl w:val="23B2E358"/>
@@ -16244,7 +16572,7 @@
       </w:rPr>
     </w:lvl>
   </w:abstractNum>
-  <w:abstractNum w:abstractNumId="80" w15:restartNumberingAfterBreak="0">
+  <w:abstractNum w:abstractNumId="82" w15:restartNumberingAfterBreak="0">
     <w:nsid w:val="692C7834"/>
     <w:multiLevelType w:val="hybridMultilevel"/>
     <w:tmpl w:val="97A04676"/>
@@ -16356,7 +16684,7 @@
       </w:rPr>
     </w:lvl>
   </w:abstractNum>
-  <w:abstractNum w:abstractNumId="81" w15:restartNumberingAfterBreak="0">
+  <w:abstractNum w:abstractNumId="83" w15:restartNumberingAfterBreak="0">
     <w:nsid w:val="6AC964DF"/>
     <w:multiLevelType w:val="multilevel"/>
     <w:tmpl w:val="1EAE5B04"/>
@@ -16473,7 +16801,7 @@
       </w:pPr>
     </w:lvl>
   </w:abstractNum>
-  <w:abstractNum w:abstractNumId="82" w15:restartNumberingAfterBreak="0">
+  <w:abstractNum w:abstractNumId="84" w15:restartNumberingAfterBreak="0">
     <w:nsid w:val="6AE77674"/>
     <w:multiLevelType w:val="multilevel"/>
     <w:tmpl w:val="12AA8322"/>
@@ -16622,7 +16950,7 @@
       </w:rPr>
     </w:lvl>
   </w:abstractNum>
-  <w:abstractNum w:abstractNumId="83" w15:restartNumberingAfterBreak="0">
+  <w:abstractNum w:abstractNumId="85" w15:restartNumberingAfterBreak="0">
     <w:nsid w:val="6CC5213B"/>
     <w:multiLevelType w:val="multilevel"/>
     <w:tmpl w:val="F8D22070"/>
@@ -16771,7 +17099,7 @@
       </w:rPr>
     </w:lvl>
   </w:abstractNum>
-  <w:abstractNum w:abstractNumId="84" w15:restartNumberingAfterBreak="0">
+  <w:abstractNum w:abstractNumId="86" w15:restartNumberingAfterBreak="0">
     <w:nsid w:val="6E353240"/>
     <w:multiLevelType w:val="multilevel"/>
     <w:tmpl w:val="016254A8"/>
@@ -16920,7 +17248,7 @@
       </w:rPr>
     </w:lvl>
   </w:abstractNum>
-  <w:abstractNum w:abstractNumId="85" w15:restartNumberingAfterBreak="0">
+  <w:abstractNum w:abstractNumId="87" w15:restartNumberingAfterBreak="0">
     <w:nsid w:val="72561BD9"/>
     <w:multiLevelType w:val="multilevel"/>
     <w:tmpl w:val="171A943E"/>
@@ -17069,7 +17397,7 @@
       </w:rPr>
     </w:lvl>
   </w:abstractNum>
-  <w:abstractNum w:abstractNumId="86" w15:restartNumberingAfterBreak="0">
+  <w:abstractNum w:abstractNumId="88" w15:restartNumberingAfterBreak="0">
     <w:nsid w:val="737D5C40"/>
     <w:multiLevelType w:val="multilevel"/>
     <w:tmpl w:val="99723DC2"/>
@@ -17218,7 +17546,7 @@
       </w:rPr>
     </w:lvl>
   </w:abstractNum>
-  <w:abstractNum w:abstractNumId="87" w15:restartNumberingAfterBreak="0">
+  <w:abstractNum w:abstractNumId="89" w15:restartNumberingAfterBreak="0">
     <w:nsid w:val="74C74CD1"/>
     <w:multiLevelType w:val="multilevel"/>
     <w:tmpl w:val="7EC25C2C"/>
@@ -17363,7 +17691,7 @@
       </w:rPr>
     </w:lvl>
   </w:abstractNum>
-  <w:abstractNum w:abstractNumId="88" w15:restartNumberingAfterBreak="0">
+  <w:abstractNum w:abstractNumId="90" w15:restartNumberingAfterBreak="0">
     <w:nsid w:val="75A508F6"/>
     <w:multiLevelType w:val="multilevel"/>
     <w:tmpl w:val="029EB812"/>
@@ -17512,7 +17840,7 @@
       </w:rPr>
     </w:lvl>
   </w:abstractNum>
-  <w:abstractNum w:abstractNumId="89" w15:restartNumberingAfterBreak="0">
+  <w:abstractNum w:abstractNumId="91" w15:restartNumberingAfterBreak="0">
     <w:nsid w:val="75DC49E3"/>
     <w:multiLevelType w:val="hybridMultilevel"/>
     <w:tmpl w:val="0228184E"/>
@@ -17624,7 +17952,7 @@
       </w:rPr>
     </w:lvl>
   </w:abstractNum>
-  <w:abstractNum w:abstractNumId="90" w15:restartNumberingAfterBreak="0">
+  <w:abstractNum w:abstractNumId="92" w15:restartNumberingAfterBreak="0">
     <w:nsid w:val="76347E7F"/>
     <w:multiLevelType w:val="hybridMultilevel"/>
     <w:tmpl w:val="19A678F0"/>
@@ -17737,7 +18065,7 @@
       </w:rPr>
     </w:lvl>
   </w:abstractNum>
-  <w:abstractNum w:abstractNumId="91" w15:restartNumberingAfterBreak="0">
+  <w:abstractNum w:abstractNumId="93" w15:restartNumberingAfterBreak="0">
     <w:nsid w:val="76C52A3E"/>
     <w:multiLevelType w:val="hybridMultilevel"/>
     <w:tmpl w:val="7ED6774C"/>
@@ -17850,7 +18178,7 @@
       </w:rPr>
     </w:lvl>
   </w:abstractNum>
-  <w:abstractNum w:abstractNumId="92" w15:restartNumberingAfterBreak="0">
+  <w:abstractNum w:abstractNumId="94" w15:restartNumberingAfterBreak="0">
     <w:nsid w:val="76C94234"/>
     <w:multiLevelType w:val="multilevel"/>
     <w:tmpl w:val="0C76884A"/>
@@ -17999,7 +18327,7 @@
       </w:rPr>
     </w:lvl>
   </w:abstractNum>
-  <w:abstractNum w:abstractNumId="93" w15:restartNumberingAfterBreak="0">
+  <w:abstractNum w:abstractNumId="95" w15:restartNumberingAfterBreak="0">
     <w:nsid w:val="76CC4256"/>
     <w:multiLevelType w:val="multilevel"/>
     <w:tmpl w:val="07EAECC2"/>
@@ -18145,7 +18473,7 @@
       </w:rPr>
     </w:lvl>
   </w:abstractNum>
-  <w:abstractNum w:abstractNumId="94" w15:restartNumberingAfterBreak="0">
+  <w:abstractNum w:abstractNumId="96" w15:restartNumberingAfterBreak="0">
     <w:nsid w:val="77705772"/>
     <w:multiLevelType w:val="multilevel"/>
     <w:tmpl w:val="CF3A92D0"/>
@@ -18294,7 +18622,7 @@
       </w:rPr>
     </w:lvl>
   </w:abstractNum>
-  <w:abstractNum w:abstractNumId="95" w15:restartNumberingAfterBreak="0">
+  <w:abstractNum w:abstractNumId="97" w15:restartNumberingAfterBreak="0">
     <w:nsid w:val="781D4078"/>
     <w:multiLevelType w:val="hybridMultilevel"/>
     <w:tmpl w:val="2FA889CC"/>
@@ -18406,7 +18734,7 @@
       </w:rPr>
     </w:lvl>
   </w:abstractNum>
-  <w:abstractNum w:abstractNumId="96" w15:restartNumberingAfterBreak="0">
+  <w:abstractNum w:abstractNumId="98" w15:restartNumberingAfterBreak="0">
     <w:nsid w:val="7D127A48"/>
     <w:multiLevelType w:val="multilevel"/>
     <w:tmpl w:val="EBD4E1D2"/>
@@ -18555,7 +18883,7 @@
       </w:rPr>
     </w:lvl>
   </w:abstractNum>
-  <w:abstractNum w:abstractNumId="97" w15:restartNumberingAfterBreak="0">
+  <w:abstractNum w:abstractNumId="99" w15:restartNumberingAfterBreak="0">
     <w:nsid w:val="7E555A45"/>
     <w:multiLevelType w:val="multilevel"/>
     <w:tmpl w:val="AF6A25C4"/>
@@ -18704,7 +19032,7 @@
       </w:rPr>
     </w:lvl>
   </w:abstractNum>
-  <w:abstractNum w:abstractNumId="98" w15:restartNumberingAfterBreak="0">
+  <w:abstractNum w:abstractNumId="100" w15:restartNumberingAfterBreak="0">
     <w:nsid w:val="7EFD7436"/>
     <w:multiLevelType w:val="multilevel"/>
     <w:tmpl w:val="06B0F17E"/>
@@ -18853,7 +19181,7 @@
       </w:rPr>
     </w:lvl>
   </w:abstractNum>
-  <w:abstractNum w:abstractNumId="99" w15:restartNumberingAfterBreak="0">
+  <w:abstractNum w:abstractNumId="101" w15:restartNumberingAfterBreak="0">
     <w:nsid w:val="7FF1203F"/>
     <w:multiLevelType w:val="hybridMultilevel"/>
     <w:tmpl w:val="8B888C4A"/>
@@ -18970,28 +19298,28 @@
     <w:abstractNumId w:val="57"/>
   </w:num>
   <w:num w:numId="2" w16cid:durableId="1773475021">
-    <w:abstractNumId w:val="72"/>
+    <w:abstractNumId w:val="73"/>
   </w:num>
   <w:num w:numId="3" w16cid:durableId="1270311986">
-    <w:abstractNumId w:val="72"/>
+    <w:abstractNumId w:val="73"/>
   </w:num>
   <w:num w:numId="4" w16cid:durableId="811403793">
-    <w:abstractNumId w:val="72"/>
+    <w:abstractNumId w:val="73"/>
   </w:num>
   <w:num w:numId="5" w16cid:durableId="1289236775">
     <w:abstractNumId w:val="43"/>
   </w:num>
   <w:num w:numId="6" w16cid:durableId="1292205688">
-    <w:abstractNumId w:val="64"/>
+    <w:abstractNumId w:val="65"/>
   </w:num>
   <w:num w:numId="7" w16cid:durableId="816914886">
     <w:abstractNumId w:val="60"/>
   </w:num>
   <w:num w:numId="8" w16cid:durableId="1010836898">
-    <w:abstractNumId w:val="99"/>
+    <w:abstractNumId w:val="101"/>
   </w:num>
   <w:num w:numId="9" w16cid:durableId="796604329">
-    <w:abstractNumId w:val="89"/>
+    <w:abstractNumId w:val="91"/>
   </w:num>
   <w:num w:numId="10" w16cid:durableId="636573896">
     <w:abstractNumId w:val="39"/>
@@ -19000,19 +19328,19 @@
     <w:abstractNumId w:val="23"/>
   </w:num>
   <w:num w:numId="12" w16cid:durableId="205411538">
-    <w:abstractNumId w:val="89"/>
+    <w:abstractNumId w:val="91"/>
   </w:num>
   <w:num w:numId="13" w16cid:durableId="563026340">
-    <w:abstractNumId w:val="68"/>
+    <w:abstractNumId w:val="69"/>
   </w:num>
   <w:num w:numId="14" w16cid:durableId="1543864153">
     <w:abstractNumId w:val="38"/>
   </w:num>
   <w:num w:numId="15" w16cid:durableId="895891739">
-    <w:abstractNumId w:val="83"/>
+    <w:abstractNumId w:val="85"/>
   </w:num>
   <w:num w:numId="16" w16cid:durableId="869297044">
-    <w:abstractNumId w:val="68"/>
+    <w:abstractNumId w:val="69"/>
   </w:num>
   <w:num w:numId="17" w16cid:durableId="811561394">
     <w:abstractNumId w:val="27"/>
@@ -19030,7 +19358,7 @@
     <w:abstractNumId w:val="2"/>
   </w:num>
   <w:num w:numId="22" w16cid:durableId="1147088121">
-    <w:abstractNumId w:val="63"/>
+    <w:abstractNumId w:val="64"/>
   </w:num>
   <w:num w:numId="23" w16cid:durableId="526145068">
     <w:abstractNumId w:val="12"/>
@@ -19051,10 +19379,10 @@
     <w:abstractNumId w:val="44"/>
   </w:num>
   <w:num w:numId="29" w16cid:durableId="1415468419">
-    <w:abstractNumId w:val="67"/>
+    <w:abstractNumId w:val="68"/>
   </w:num>
   <w:num w:numId="30" w16cid:durableId="1157847131">
-    <w:abstractNumId w:val="67"/>
+    <w:abstractNumId w:val="68"/>
   </w:num>
   <w:num w:numId="31" w16cid:durableId="152138649">
     <w:abstractNumId w:val="0"/>
@@ -19063,7 +19391,7 @@
     </w:lvlOverride>
   </w:num>
   <w:num w:numId="32" w16cid:durableId="1666400435">
-    <w:abstractNumId w:val="67"/>
+    <w:abstractNumId w:val="68"/>
   </w:num>
   <w:num w:numId="33" w16cid:durableId="169566444">
     <w:abstractNumId w:val="7"/>
@@ -19078,19 +19406,19 @@
     <w:abstractNumId w:val="1"/>
   </w:num>
   <w:num w:numId="37" w16cid:durableId="335116424">
-    <w:abstractNumId w:val="85"/>
+    <w:abstractNumId w:val="87"/>
   </w:num>
   <w:num w:numId="38" w16cid:durableId="1164858891">
-    <w:abstractNumId w:val="94"/>
+    <w:abstractNumId w:val="96"/>
   </w:num>
   <w:num w:numId="39" w16cid:durableId="1211069465">
     <w:abstractNumId w:val="45"/>
   </w:num>
   <w:num w:numId="40" w16cid:durableId="1015423742">
-    <w:abstractNumId w:val="67"/>
+    <w:abstractNumId w:val="68"/>
   </w:num>
   <w:num w:numId="41" w16cid:durableId="512646907">
-    <w:abstractNumId w:val="93"/>
+    <w:abstractNumId w:val="95"/>
   </w:num>
   <w:num w:numId="42" w16cid:durableId="219437225">
     <w:abstractNumId w:val="34"/>
@@ -19123,10 +19451,10 @@
     <w:abstractNumId w:val="35"/>
   </w:num>
   <w:num w:numId="52" w16cid:durableId="443961566">
-    <w:abstractNumId w:val="65"/>
+    <w:abstractNumId w:val="66"/>
   </w:num>
   <w:num w:numId="53" w16cid:durableId="714501476">
-    <w:abstractNumId w:val="75"/>
+    <w:abstractNumId w:val="77"/>
   </w:num>
   <w:num w:numId="54" w16cid:durableId="653723072">
     <w:abstractNumId w:val="54"/>
@@ -19135,10 +19463,10 @@
     <w:abstractNumId w:val="26"/>
   </w:num>
   <w:num w:numId="56" w16cid:durableId="1120107781">
-    <w:abstractNumId w:val="95"/>
+    <w:abstractNumId w:val="97"/>
   </w:num>
   <w:num w:numId="57" w16cid:durableId="2073574157">
-    <w:abstractNumId w:val="87"/>
+    <w:abstractNumId w:val="89"/>
   </w:num>
   <w:num w:numId="58" w16cid:durableId="1945913616">
     <w:abstractNumId w:val="50"/>
@@ -19147,34 +19475,34 @@
     <w:abstractNumId w:val="42"/>
   </w:num>
   <w:num w:numId="60" w16cid:durableId="1837070148">
-    <w:abstractNumId w:val="73"/>
+    <w:abstractNumId w:val="75"/>
   </w:num>
   <w:num w:numId="61" w16cid:durableId="2057388125">
-    <w:abstractNumId w:val="70"/>
+    <w:abstractNumId w:val="71"/>
   </w:num>
   <w:num w:numId="62" w16cid:durableId="1205484777">
-    <w:abstractNumId w:val="71"/>
+    <w:abstractNumId w:val="72"/>
   </w:num>
   <w:num w:numId="63" w16cid:durableId="1484538570">
     <w:abstractNumId w:val="51"/>
   </w:num>
   <w:num w:numId="64" w16cid:durableId="1612591586">
-    <w:abstractNumId w:val="86"/>
+    <w:abstractNumId w:val="88"/>
   </w:num>
   <w:num w:numId="65" w16cid:durableId="660619544">
     <w:abstractNumId w:val="10"/>
   </w:num>
   <w:num w:numId="66" w16cid:durableId="1502742891">
-    <w:abstractNumId w:val="91"/>
+    <w:abstractNumId w:val="93"/>
   </w:num>
   <w:num w:numId="67" w16cid:durableId="1147745431">
     <w:abstractNumId w:val="62"/>
   </w:num>
   <w:num w:numId="68" w16cid:durableId="1943564167">
-    <w:abstractNumId w:val="98"/>
+    <w:abstractNumId w:val="100"/>
   </w:num>
   <w:num w:numId="69" w16cid:durableId="1506938191">
-    <w:abstractNumId w:val="92"/>
+    <w:abstractNumId w:val="94"/>
   </w:num>
   <w:num w:numId="70" w16cid:durableId="1753551004">
     <w:abstractNumId w:val="55"/>
@@ -19183,52 +19511,52 @@
     <w:abstractNumId w:val="20"/>
   </w:num>
   <w:num w:numId="72" w16cid:durableId="1331636979">
-    <w:abstractNumId w:val="90"/>
+    <w:abstractNumId w:val="92"/>
   </w:num>
   <w:num w:numId="73" w16cid:durableId="362823998">
     <w:abstractNumId w:val="61"/>
   </w:num>
   <w:num w:numId="74" w16cid:durableId="1435664159">
-    <w:abstractNumId w:val="76"/>
+    <w:abstractNumId w:val="78"/>
   </w:num>
   <w:num w:numId="75" w16cid:durableId="1904370099">
-    <w:abstractNumId w:val="66"/>
+    <w:abstractNumId w:val="67"/>
   </w:num>
   <w:num w:numId="76" w16cid:durableId="1936329855">
-    <w:abstractNumId w:val="88"/>
+    <w:abstractNumId w:val="90"/>
   </w:num>
   <w:num w:numId="77" w16cid:durableId="1719160511">
     <w:abstractNumId w:val="40"/>
   </w:num>
   <w:num w:numId="78" w16cid:durableId="953561208">
-    <w:abstractNumId w:val="81"/>
+    <w:abstractNumId w:val="83"/>
   </w:num>
   <w:num w:numId="79" w16cid:durableId="1037704212">
-    <w:abstractNumId w:val="79"/>
+    <w:abstractNumId w:val="81"/>
   </w:num>
   <w:num w:numId="80" w16cid:durableId="847984934">
     <w:abstractNumId w:val="13"/>
   </w:num>
   <w:num w:numId="81" w16cid:durableId="1572153325">
-    <w:abstractNumId w:val="84"/>
+    <w:abstractNumId w:val="86"/>
   </w:num>
   <w:num w:numId="82" w16cid:durableId="1169566936">
-    <w:abstractNumId w:val="78"/>
+    <w:abstractNumId w:val="80"/>
   </w:num>
   <w:num w:numId="83" w16cid:durableId="1105730642">
     <w:abstractNumId w:val="31"/>
   </w:num>
   <w:num w:numId="84" w16cid:durableId="886523833">
-    <w:abstractNumId w:val="82"/>
+    <w:abstractNumId w:val="84"/>
   </w:num>
   <w:num w:numId="85" w16cid:durableId="1074164192">
     <w:abstractNumId w:val="18"/>
   </w:num>
   <w:num w:numId="86" w16cid:durableId="784036666">
-    <w:abstractNumId w:val="74"/>
+    <w:abstractNumId w:val="76"/>
   </w:num>
   <w:num w:numId="87" w16cid:durableId="381367412">
-    <w:abstractNumId w:val="96"/>
+    <w:abstractNumId w:val="98"/>
   </w:num>
   <w:num w:numId="88" w16cid:durableId="1736001511">
     <w:abstractNumId w:val="22"/>
@@ -19249,19 +19577,19 @@
     <w:abstractNumId w:val="11"/>
   </w:num>
   <w:num w:numId="94" w16cid:durableId="1212302389">
-    <w:abstractNumId w:val="78"/>
+    <w:abstractNumId w:val="80"/>
   </w:num>
   <w:num w:numId="95" w16cid:durableId="664014133">
     <w:abstractNumId w:val="58"/>
   </w:num>
   <w:num w:numId="96" w16cid:durableId="616913071">
-    <w:abstractNumId w:val="80"/>
+    <w:abstractNumId w:val="82"/>
   </w:num>
   <w:num w:numId="97" w16cid:durableId="1735425528">
-    <w:abstractNumId w:val="80"/>
+    <w:abstractNumId w:val="82"/>
   </w:num>
   <w:num w:numId="98" w16cid:durableId="381564469">
-    <w:abstractNumId w:val="80"/>
+    <w:abstractNumId w:val="82"/>
   </w:num>
   <w:num w:numId="99" w16cid:durableId="1128354289">
     <w:abstractNumId w:val="53"/>
@@ -19420,7 +19748,7 @@
     <w:abstractNumId w:val="49"/>
   </w:num>
   <w:num w:numId="151" w16cid:durableId="688797532">
-    <w:abstractNumId w:val="97"/>
+    <w:abstractNumId w:val="99"/>
   </w:num>
   <w:num w:numId="152" w16cid:durableId="1419983558">
     <w:abstractNumId w:val="49"/>
@@ -19438,19 +19766,25 @@
     <w:abstractNumId w:val="29"/>
   </w:num>
   <w:num w:numId="157" w16cid:durableId="500202068">
-    <w:abstractNumId w:val="77"/>
+    <w:abstractNumId w:val="79"/>
   </w:num>
   <w:num w:numId="158" w16cid:durableId="1992976740">
-    <w:abstractNumId w:val="69"/>
+    <w:abstractNumId w:val="70"/>
   </w:num>
   <w:num w:numId="159" w16cid:durableId="147521643">
     <w:abstractNumId w:val="25"/>
+  </w:num>
+  <w:num w:numId="160" w16cid:durableId="95517647">
+    <w:abstractNumId w:val="74"/>
+  </w:num>
+  <w:num w:numId="161" w16cid:durableId="1524858496">
+    <w:abstractNumId w:val="63"/>
   </w:num>
 </w:numbering>
 </file>
 
 <file path=word/styles.xml><?xml version="1.0" encoding="utf-8"?>
-<w:styles xmlns:mc="http://schemas.openxmlformats.org/markup-compatibility/2006" xmlns:r="http://schemas.openxmlformats.org/officeDocument/2006/relationships" xmlns:w="http://schemas.openxmlformats.org/wordprocessingml/2006/main" xmlns:w14="http://schemas.microsoft.com/office/word/2010/wordml" xmlns:w15="http://schemas.microsoft.com/office/word/2012/wordml" xmlns:w16cex="http://schemas.microsoft.com/office/word/2018/wordml/cex" xmlns:w16cid="http://schemas.microsoft.com/office/word/2016/wordml/cid" xmlns:w16="http://schemas.microsoft.com/office/word/2018/wordml" xmlns:w16sdtdh="http://schemas.microsoft.com/office/word/2020/wordml/sdtdatahash" xmlns:w16se="http://schemas.microsoft.com/office/word/2015/wordml/symex" mc:Ignorable="w14 w15 w16se w16cid w16 w16cex w16sdtdh">
+<w:styles xmlns:mc="http://schemas.openxmlformats.org/markup-compatibility/2006" xmlns:r="http://schemas.openxmlformats.org/officeDocument/2006/relationships" xmlns:w="http://schemas.openxmlformats.org/wordprocessingml/2006/main" xmlns:w14="http://schemas.microsoft.com/office/word/2010/wordml" xmlns:w15="http://schemas.microsoft.com/office/word/2012/wordml" xmlns:w16cex="http://schemas.microsoft.com/office/word/2018/wordml/cex" xmlns:w16cid="http://schemas.microsoft.com/office/word/2016/wordml/cid" xmlns:w16="http://schemas.microsoft.com/office/word/2018/wordml" xmlns:w16du="http://schemas.microsoft.com/office/word/2023/wordml/word16du" xmlns:w16sdtdh="http://schemas.microsoft.com/office/word/2020/wordml/sdtdatahash" xmlns:w16se="http://schemas.microsoft.com/office/word/2015/wordml/symex" mc:Ignorable="w14 w15 w16se w16cid w16 w16cex w16sdtdh w16du">
   <w:docDefaults>
     <w:rPrDefault>
       <w:rPr>
@@ -21995,12 +22329,6 @@
 </file>
 
 <file path=customXml/item1.xml><?xml version="1.0" encoding="utf-8"?>
-<p:properties xmlns:p="http://schemas.microsoft.com/office/2006/metadata/properties" xmlns:xsi="http://www.w3.org/2001/XMLSchema-instance" xmlns:pc="http://schemas.microsoft.com/office/infopath/2007/PartnerControls">
-  <documentManagement/>
-</p:properties>
-</file>
-
-<file path=customXml/item2.xml><?xml version="1.0" encoding="utf-8"?>
 <?mso-contentType ?>
 <FormTemplates xmlns="http://schemas.microsoft.com/sharepoint/v3/contenttype/forms">
   <Display>DocumentLibraryForm</Display>
@@ -22009,7 +22337,17 @@
 </FormTemplates>
 </file>
 
+<file path=customXml/item2.xml><?xml version="1.0" encoding="utf-8"?>
+<p:properties xmlns:p="http://schemas.microsoft.com/office/2006/metadata/properties" xmlns:xsi="http://www.w3.org/2001/XMLSchema-instance" xmlns:pc="http://schemas.microsoft.com/office/infopath/2007/PartnerControls">
+  <documentManagement/>
+</p:properties>
+</file>
+
 <file path=customXml/item3.xml><?xml version="1.0" encoding="utf-8"?>
+<b:Sources xmlns:b="http://schemas.openxmlformats.org/officeDocument/2006/bibliography" xmlns="http://schemas.openxmlformats.org/officeDocument/2006/bibliography" SelectedStyle="/APASixthEditionOfficeOnline.xsl" StyleName="APA" Version="6"/>
+</file>
+
+<file path=customXml/item4.xml><?xml version="1.0" encoding="utf-8"?>
 <ct:contentTypeSchema xmlns:ct="http://schemas.microsoft.com/office/2006/metadata/contentType" xmlns:ma="http://schemas.microsoft.com/office/2006/metadata/properties/metaAttributes" ct:_="" ma:_="" ma:contentTypeName="Document" ma:contentTypeID="0x010100C9884658AA63B945ADCDDDD85B9334BA" ma:contentTypeVersion="6" ma:contentTypeDescription="Create a new document." ma:contentTypeScope="" ma:versionID="625e771998142f3c84749c5406d1c809">
   <xsd:schema xmlns:xsd="http://www.w3.org/2001/XMLSchema" xmlns:xs="http://www.w3.org/2001/XMLSchema" xmlns:p="http://schemas.microsoft.com/office/2006/metadata/properties" xmlns:ns2="6d675145-75b6-4d71-a4df-59b092cf21b4" xmlns:ns3="13fcc74b-f3f5-414f-a3fa-01e0cc5d5a4e" targetNamespace="http://schemas.microsoft.com/office/2006/metadata/properties" ma:root="true" ma:fieldsID="f06820965ec2c20f655f76beeb269ec1" ns2:_="" ns3:_="">
     <xsd:import namespace="6d675145-75b6-4d71-a4df-59b092cf21b4"/>
@@ -22188,11 +22526,15 @@
 </ct:contentTypeSchema>
 </file>
 
-<file path=customXml/item4.xml><?xml version="1.0" encoding="utf-8"?>
-<b:Sources xmlns:b="http://schemas.openxmlformats.org/officeDocument/2006/bibliography" xmlns="http://schemas.openxmlformats.org/officeDocument/2006/bibliography" SelectedStyle="/APASixthEditionOfficeOnline.xsl" StyleName="APA" Version="6"/>
+<file path=customXml/itemProps1.xml><?xml version="1.0" encoding="utf-8"?>
+<ds:datastoreItem xmlns:ds="http://schemas.openxmlformats.org/officeDocument/2006/customXml" ds:itemID="{218FAFB2-64F2-42A3-A245-5EF09DCD8849}">
+  <ds:schemaRefs>
+    <ds:schemaRef ds:uri="http://schemas.microsoft.com/sharepoint/v3/contenttype/forms"/>
+  </ds:schemaRefs>
+</ds:datastoreItem>
 </file>
 
-<file path=customXml/itemProps1.xml><?xml version="1.0" encoding="utf-8"?>
+<file path=customXml/itemProps2.xml><?xml version="1.0" encoding="utf-8"?>
 <ds:datastoreItem xmlns:ds="http://schemas.openxmlformats.org/officeDocument/2006/customXml" ds:itemID="{CFB99BA0-7FF1-4A95-AAC5-6BB757ECFCB2}">
   <ds:schemaRefs>
     <ds:schemaRef ds:uri="http://schemas.microsoft.com/office/2006/metadata/properties"/>
@@ -22201,15 +22543,15 @@
 </ds:datastoreItem>
 </file>
 
-<file path=customXml/itemProps2.xml><?xml version="1.0" encoding="utf-8"?>
-<ds:datastoreItem xmlns:ds="http://schemas.openxmlformats.org/officeDocument/2006/customXml" ds:itemID="{218FAFB2-64F2-42A3-A245-5EF09DCD8849}">
+<file path=customXml/itemProps3.xml><?xml version="1.0" encoding="utf-8"?>
+<ds:datastoreItem xmlns:ds="http://schemas.openxmlformats.org/officeDocument/2006/customXml" ds:itemID="{C3CF9FD0-2FD1-C344-B316-7404713E3150}">
   <ds:schemaRefs>
-    <ds:schemaRef ds:uri="http://schemas.microsoft.com/sharepoint/v3/contenttype/forms"/>
+    <ds:schemaRef ds:uri="http://schemas.openxmlformats.org/officeDocument/2006/bibliography"/>
   </ds:schemaRefs>
 </ds:datastoreItem>
 </file>
 
-<file path=customXml/itemProps3.xml><?xml version="1.0" encoding="utf-8"?>
+<file path=customXml/itemProps4.xml><?xml version="1.0" encoding="utf-8"?>
 <ds:datastoreItem xmlns:ds="http://schemas.openxmlformats.org/officeDocument/2006/customXml" ds:itemID="{ECB8B960-5806-4CAF-B323-28B11D3328D3}">
   <ds:schemaRefs>
     <ds:schemaRef ds:uri="http://schemas.microsoft.com/office/2006/metadata/contentType"/>
@@ -22226,12 +22568,4 @@
     <ds:schemaRef ds:uri="http://schemas.microsoft.com/internal/obd"/>
   </ds:schemaRefs>
 </ds:datastoreItem>
-</file>
-
-<file path=customXml/itemProps4.xml><?xml version="1.0" encoding="utf-8"?>
-<ds:datastoreItem xmlns:ds="http://schemas.openxmlformats.org/officeDocument/2006/customXml" ds:itemID="{C3CF9FD0-2FD1-C344-B316-7404713E3150}">
-  <ds:schemaRefs>
-    <ds:schemaRef ds:uri="http://schemas.openxmlformats.org/officeDocument/2006/bibliography"/>
-  </ds:schemaRefs>
-</ds:datastoreItem>
 </file>
</xml_diff>